<commit_message>
added the Theory section night commit 04 march
with micro node pico node and femto with a table diagram and OFDM and MIMO in LTE basics
</commit_message>
<xml_diff>
--- a/Thesis_Draft/Master thesis Koustubh 3.docx
+++ b/Thesis_Draft/Master thesis Koustubh 3.docx
@@ -10,7 +10,6 @@
       <w:bookmarkStart w:id="1" w:name="_Toc353965495"/>
       <w:bookmarkStart w:id="2" w:name="_Toc353966373"/>
       <w:bookmarkStart w:id="3" w:name="_Toc436313841"/>
-      <w:bookmarkStart w:id="4" w:name="_GoBack"/>
       <w:r>
         <w:t>Introduction</w:t>
       </w:r>
@@ -52,10 +51,7 @@
         <w:t xml:space="preserve"> </w:t>
       </w:r>
       <w:r>
-        <w:t xml:space="preserve"> </w:t>
-      </w:r>
-      <w:r>
-        <w:t xml:space="preserve">ICT tends to play a significant role in global greenhouse gas emissions. Cellular networks are among the main energy consumers in the ICT field. </w:t>
+        <w:t xml:space="preserve"> ICT tends to play a significant role in global greenhouse gas emissions. Cellular networks are among the main energy consumers in the ICT field. </w:t>
       </w:r>
       <w:r>
         <w:rPr>
@@ -98,19 +94,10 @@
         <w:rPr>
           <w:rFonts w:cs="Times New Roman"/>
         </w:rPr>
-        <w:t>. With increased need for broadband speed the demand for energy and densification of networks is likely to increase.</w:t>
-      </w:r>
-      <w:r>
-        <w:rPr>
-          <w:rFonts w:cs="Times New Roman"/>
-        </w:rPr>
-        <w:t xml:space="preserve"> </w:t>
-      </w:r>
-      <w:r>
-        <w:t>H</w:t>
-      </w:r>
-      <w:r>
-        <w:t>igh energy efficiency is becoming a mainstream concern for the design of future wireless communications.</w:t>
+        <w:t xml:space="preserve">. With increased need for broadband speed the demand for energy and densification of networks is likely to increase. </w:t>
+      </w:r>
+      <w:r>
+        <w:t>High energy efficiency is becoming a mainstream concern for the design of future wireless communications.</w:t>
       </w:r>
     </w:p>
     <w:p>
@@ -195,19 +182,7 @@
         <w:rPr>
           <w:rFonts w:cs="Times New Roman"/>
         </w:rPr>
-        <w:t xml:space="preserve"> it stood at 7.2 billion giga bytes per month during the ending of 2016.  And by 2021 it will be 49 </w:t>
-      </w:r>
-      <w:r>
-        <w:rPr>
-          <w:rFonts w:cs="Times New Roman"/>
-        </w:rPr>
-        <w:t>billion giga bytes</w:t>
-      </w:r>
-      <w:r>
-        <w:rPr>
-          <w:rFonts w:cs="Times New Roman"/>
-        </w:rPr>
-        <w:t>.</w:t>
+        <w:t xml:space="preserve"> it stood at 7.2 billion giga bytes per month during the ending of 2016.  And by 2021 it will be 49 billion giga bytes.</w:t>
       </w:r>
     </w:p>
     <w:p>
@@ -538,31 +513,7 @@
         <w:rPr>
           <w:rFonts w:cs="Times New Roman"/>
         </w:rPr>
-        <w:t xml:space="preserve">Fig 2. The operational and the embodied CO2 emissions of </w:t>
-      </w:r>
-      <w:r>
-        <w:rPr>
-          <w:rFonts w:cs="Times New Roman"/>
-        </w:rPr>
-        <w:t>base sta</w:t>
-      </w:r>
-      <w:r>
-        <w:rPr>
-          <w:rFonts w:cs="Times New Roman"/>
-        </w:rPr>
-        <w:t>t</w:t>
-      </w:r>
-      <w:r>
-        <w:rPr>
-          <w:rFonts w:cs="Times New Roman"/>
-        </w:rPr>
-        <w:t>ions</w:t>
-      </w:r>
-      <w:r>
-        <w:rPr>
-          <w:rFonts w:cs="Times New Roman"/>
-        </w:rPr>
-        <w:t xml:space="preserve"> and mobile phones per subscribers per year </w:t>
+        <w:t xml:space="preserve">Fig 2. The operational and the embodied CO2 emissions of base stations and mobile phones per subscribers per year </w:t>
       </w:r>
       <w:r>
         <w:rPr>
@@ -1666,7 +1617,7 @@
         <w:rPr>
           <w:lang w:eastAsia="sv-SE"/>
         </w:rPr>
-        <w:instrText>ADDIN CSL_CITATION { "citationItems" : [ { "id" : "ITEM-1", "itemData" : { "DOI" : "10.1109/MCOM.2015.7010521", "ISSN" : "01636804", "abstract" : "To tackle the 1000?? mobile data challenge, the research towards the 5th generation of mobile cellular networks is currently ongoing. One clear enabler toward substantially improved network area capacities is the increasing level of network densification at different layers of the overall heterogeneous radio access system. Ultra-dense deployments, or DenseNets, seek to take network densification to a whole new level, where extreme spatial reuse is deployed. This article looks into DenseNets from the perspectives of different deployment strategies, covering the densification of the classical macro layer, extremely dense indoor femto layer, as well as outdoor distributed antenna system (DAS), which can be dynamically configured as a single microcell or multiple independent microcells. Also, the potential of a new indoor-to-outdoor service provisioning paradigm is examined. The different deployment solutions are analyzed from the network area spectral and network energy efficiency perspectives, with extreme densification levels, including both indoor and outdoor use scenarios. The obtained results indicate that dedicated indoor solutions with densely deployed femtocells are much more spectrumand energy-efficient approaches to address the enormous indoor capacity demands compared to densifying the outdoor macro layer, when the systems are pushed to their capacity limits. Furthermore, the dynamic outdoor DAS concept offers an efficient and capacity-adaptive solution to provide outdoor capacity, on demand, in urban areas.", "author" : [ { "dropping-particle" : "", "family" : "Yunas", "given" : "Syed", "non-dropping-particle" : "", "parse-names" : false, "suffix" : "" }, { "dropping-particle" : "", "family" : "Valkama", "given" : "Mikko", "non-dropping-particle" : "", "parse-names" : false, "suffix" : "" }, { "dropping-particle" : "", "family" : "Niemel\u00e4", "given" : "Jarno", "non-dropping-particle" : "", "parse-names" : false, "suffix" : "" } ], "container-title" : "IEEE Communications Magazine", "id" : "ITEM-1", "issue" : "1", "issued" : { "date-parts" : [ [ "2015" ] ] }, "page" : "90-100", "title" : "Spectral and energy efficiency of ultra-dense networks under different deployment strategies", "type" : "article-journal", "volume" : "53" }, "uris" : [ "http://www.mendeley.com/documents/?uuid=f2f41eec-b3c5-49c0-9aaa-cc1b4bf8dad6" ] } ], "mendeley" : { "formattedCitation" : "(Yunas et al., 2015)", "plainTextFormattedCitation" : "(Yunas et al., 2015)" }, "properties" : { "noteIndex" : 0 }, "schema" : "https://github.com/citation-style-language/schema/raw/master/csl-citation.json" }</w:instrText>
+        <w:instrText>ADDIN CSL_CITATION { "citationItems" : [ { "id" : "ITEM-1", "itemData" : { "DOI" : "10.1109/MCOM.2015.7010521", "ISSN" : "01636804", "abstract" : "To tackle the 1000?? mobile data challenge, the research towards the 5th generation of mobile cellular networks is currently ongoing. One clear enabler toward substantially improved network area capacities is the increasing level of network densification at different layers of the overall heterogeneous radio access system. Ultra-dense deployments, or DenseNets, seek to take network densification to a whole new level, where extreme spatial reuse is deployed. This article looks into DenseNets from the perspectives of different deployment strategies, covering the densification of the classical macro layer, extremely dense indoor femto layer, as well as outdoor distributed antenna system (DAS), which can be dynamically configured as a single microcell or multiple independent microcells. Also, the potential of a new indoor-to-outdoor service provisioning paradigm is examined. The different deployment solutions are analyzed from the network area spectral and network energy efficiency perspectives, with extreme densification levels, including both indoor and outdoor use scenarios. The obtained results indicate that dedicated indoor solutions with densely deployed femtocells are much more spectrumand energy-efficient approaches to address the enormous indoor capacity demands compared to densifying the outdoor macro layer, when the systems are pushed to their capacity limits. Furthermore, the dynamic outdoor DAS concept offers an efficient and capacity-adaptive solution to provide outdoor capacity, on demand, in urban areas.", "author" : [ { "dropping-particle" : "", "family" : "Yunas", "given" : "Syed", "non-dropping-particle" : "", "parse-names" : false, "suffix" : "" }, { "dropping-particle" : "", "family" : "Valkama", "given" : "Mikko", "non-dropping-particle" : "", "parse-names" : false, "suffix" : "" }, { "dropping-particle" : "", "family" : "Niemel\u00e4", "given" : "Jarno", "non-dropping-particle" : "", "parse-names" : false, "suffix" : "" } ], "container-title" : "IEEE Communications Magazine", "id" : "ITEM-1", "issue" : "1", "issued" : { "date-parts" : [ [ "2015" ] ] }, "page" : "90-100", "title" : "Spectral and energy efficiency of ultra-dense networks under different deployment strategies", "type" : "article-journal", "volume" : "53" }, "uris" : [ "http://www.mendeley.com/documents/?uuid=f2f41eec-b3c5-49c0-9aaa-cc1b4bf8dad6" ] } ], "mendeley" : { "formattedCitation" : "(Yunas et al., 2015)", "plainTextFormattedCitation" : "(Yunas et al., 2015)", "previouslyFormattedCitation" : "(Yunas et al., 2015)" }, "properties" : { "noteIndex" : 0 }, "schema" : "https://github.com/citation-style-language/schema/raw/master/csl-citation.json" }</w:instrText>
       </w:r>
       <w:r>
         <w:rPr>
@@ -1696,72 +1647,52 @@
     </w:p>
     <w:p>
       <w:pPr>
-        <w:pStyle w:val="NewNormal"/>
-        <w:rPr>
-          <w:lang w:eastAsia="sv-SE"/>
-        </w:rPr>
-      </w:pPr>
-    </w:p>
-    <w:p>
-      <w:pPr>
-        <w:pStyle w:val="NewNormal"/>
-        <w:rPr>
-          <w:lang w:eastAsia="sv-SE"/>
-        </w:rPr>
-      </w:pPr>
-    </w:p>
-    <w:p>
-      <w:pPr>
-        <w:autoSpaceDE w:val="0"/>
-        <w:autoSpaceDN w:val="0"/>
-        <w:adjustRightInd w:val="0"/>
-        <w:spacing w:after="0" w:line="240" w:lineRule="auto"/>
+        <w:autoSpaceDE w:val="0"/>
+        <w:autoSpaceDN w:val="0"/>
+        <w:adjustRightInd w:val="0"/>
+        <w:spacing w:after="0" w:line="240" w:lineRule="auto"/>
+        <w:rPr>
+          <w:lang w:eastAsia="sv-SE"/>
+        </w:rPr>
+      </w:pPr>
+      <w:r>
+        <w:rPr>
+          <w:lang w:eastAsia="sv-SE"/>
+        </w:rPr>
+        <w:t xml:space="preserve">With the incoming 5G spectrum allocation speculations are that frequency spectrum for 5G will lie in very high frequencies of the order 30 GHZ, according to a study done with coverage and penetration of these waves in indoor environment will be very problematic. “ </w:t>
+      </w:r>
+      <w:r>
         <w:rPr>
           <w:rFonts w:ascii="GillAltOneMT" w:hAnsi="GillAltOneMT" w:cs="GillAltOneMT"/>
           <w:sz w:val="20"/>
           <w:szCs w:val="20"/>
         </w:rPr>
-      </w:pPr>
+        <w:t>Achieving indoor coverage at 30 GHz is highly problematic</w:t>
+      </w:r>
       <w:r>
         <w:rPr>
           <w:rFonts w:ascii="GillAltOneMT" w:hAnsi="GillAltOneMT" w:cs="GillAltOneMT"/>
           <w:sz w:val="20"/>
           <w:szCs w:val="20"/>
         </w:rPr>
-        <w:t>Achieving indoor coverage at 30 GHz is highly problematic</w:t>
-      </w:r>
-    </w:p>
-    <w:p>
-      <w:pPr>
-        <w:autoSpaceDE w:val="0"/>
-        <w:autoSpaceDN w:val="0"/>
-        <w:adjustRightInd w:val="0"/>
-        <w:spacing w:after="0" w:line="240" w:lineRule="auto"/>
+        <w:t xml:space="preserve"> </w:t>
+      </w:r>
+      <w:r>
         <w:rPr>
           <w:rFonts w:ascii="GillAltOneMT" w:hAnsi="GillAltOneMT" w:cs="GillAltOneMT"/>
           <w:sz w:val="20"/>
           <w:szCs w:val="20"/>
         </w:rPr>
-      </w:pPr>
+        <w:t>for all cases, and it is concluded that indoor base stations are</w:t>
+      </w:r>
       <w:r>
         <w:rPr>
           <w:rFonts w:ascii="GillAltOneMT" w:hAnsi="GillAltOneMT" w:cs="GillAltOneMT"/>
           <w:sz w:val="20"/>
           <w:szCs w:val="20"/>
         </w:rPr>
-        <w:t>for all cases, and it is concluded that indoor base stations are</w:t>
-      </w:r>
-    </w:p>
-    <w:p>
-      <w:pPr>
-        <w:autoSpaceDE w:val="0"/>
-        <w:autoSpaceDN w:val="0"/>
-        <w:adjustRightInd w:val="0"/>
-        <w:spacing w:after="0" w:line="240" w:lineRule="auto"/>
-        <w:rPr>
-          <w:lang w:eastAsia="sv-SE"/>
-        </w:rPr>
-      </w:pPr>
+        <w:t xml:space="preserve"> </w:t>
+      </w:r>
       <w:r>
         <w:rPr>
           <w:rFonts w:ascii="GillAltOneMT" w:hAnsi="GillAltOneMT" w:cs="GillAltOneMT"/>
@@ -1785,6 +1716,14 @@
           <w:szCs w:val="20"/>
         </w:rPr>
         <w:t>future mobile networks.</w:t>
+      </w:r>
+      <w:r>
+        <w:rPr>
+          <w:rFonts w:ascii="GillAltOneMT" w:hAnsi="GillAltOneMT" w:cs="GillAltOneMT"/>
+          <w:sz w:val="20"/>
+          <w:szCs w:val="20"/>
+        </w:rPr>
+        <w:t xml:space="preserve">” </w:t>
       </w:r>
       <w:r>
         <w:rPr>
@@ -1835,6 +1774,18 @@
           <w:lang w:eastAsia="sv-SE"/>
         </w:rPr>
       </w:pPr>
+      <w:r>
+        <w:rPr>
+          <w:lang w:eastAsia="sv-SE"/>
+        </w:rPr>
+        <w:t>Here is a brief theory about the cells which constitute a He</w:t>
+      </w:r>
+      <w:r>
+        <w:rPr>
+          <w:lang w:eastAsia="sv-SE"/>
+        </w:rPr>
+        <w:t xml:space="preserve">tNet. </w:t>
+      </w:r>
     </w:p>
     <w:p>
       <w:pPr>
@@ -1843,12 +1794,939 @@
           <w:lang w:eastAsia="sv-SE"/>
         </w:rPr>
       </w:pPr>
+    </w:p>
+    <w:tbl>
+      <w:tblPr>
+        <w:tblStyle w:val="TableGrid"/>
+        <w:tblW w:w="6807" w:type="dxa"/>
+        <w:tblLook w:val="04A0" w:firstRow="1" w:lastRow="0" w:firstColumn="1" w:lastColumn="0" w:noHBand="0" w:noVBand="1"/>
+      </w:tblPr>
+      <w:tblGrid>
+        <w:gridCol w:w="1361"/>
+        <w:gridCol w:w="1361"/>
+        <w:gridCol w:w="1361"/>
+        <w:gridCol w:w="1361"/>
+        <w:gridCol w:w="1363"/>
+      </w:tblGrid>
+      <w:tr>
+        <w:trPr>
+          <w:trHeight w:val="420"/>
+        </w:trPr>
+        <w:tc>
+          <w:tcPr>
+            <w:tcW w:w="1361" w:type="dxa"/>
+          </w:tcPr>
+          <w:p>
+            <w:pPr>
+              <w:pStyle w:val="NewNormal"/>
+              <w:ind w:firstLine="0"/>
+              <w:rPr>
+                <w:lang w:eastAsia="sv-SE"/>
+              </w:rPr>
+            </w:pPr>
+            <w:r>
+              <w:rPr>
+                <w:lang w:eastAsia="sv-SE"/>
+              </w:rPr>
+              <w:t>Specification</w:t>
+            </w:r>
+          </w:p>
+        </w:tc>
+        <w:tc>
+          <w:tcPr>
+            <w:tcW w:w="1361" w:type="dxa"/>
+          </w:tcPr>
+          <w:p>
+            <w:pPr>
+              <w:pStyle w:val="NewNormal"/>
+              <w:ind w:firstLine="0"/>
+              <w:rPr>
+                <w:lang w:eastAsia="sv-SE"/>
+              </w:rPr>
+            </w:pPr>
+            <w:r>
+              <w:rPr>
+                <w:lang w:eastAsia="sv-SE"/>
+              </w:rPr>
+              <w:t xml:space="preserve">Femtocell </w:t>
+            </w:r>
+          </w:p>
+        </w:tc>
+        <w:tc>
+          <w:tcPr>
+            <w:tcW w:w="1361" w:type="dxa"/>
+          </w:tcPr>
+          <w:p>
+            <w:pPr>
+              <w:pStyle w:val="NewNormal"/>
+              <w:ind w:firstLine="0"/>
+              <w:rPr>
+                <w:lang w:eastAsia="sv-SE"/>
+              </w:rPr>
+            </w:pPr>
+            <w:r>
+              <w:rPr>
+                <w:lang w:eastAsia="sv-SE"/>
+              </w:rPr>
+              <w:t>Picocell</w:t>
+            </w:r>
+          </w:p>
+        </w:tc>
+        <w:tc>
+          <w:tcPr>
+            <w:tcW w:w="1361" w:type="dxa"/>
+          </w:tcPr>
+          <w:p>
+            <w:pPr>
+              <w:pStyle w:val="NewNormal"/>
+              <w:ind w:firstLine="0"/>
+              <w:rPr>
+                <w:lang w:eastAsia="sv-SE"/>
+              </w:rPr>
+            </w:pPr>
+            <w:r>
+              <w:rPr>
+                <w:lang w:eastAsia="sv-SE"/>
+              </w:rPr>
+              <w:t>Microcell</w:t>
+            </w:r>
+          </w:p>
+        </w:tc>
+        <w:tc>
+          <w:tcPr>
+            <w:tcW w:w="1363" w:type="dxa"/>
+          </w:tcPr>
+          <w:p>
+            <w:pPr>
+              <w:pStyle w:val="NewNormal"/>
+              <w:ind w:firstLine="0"/>
+              <w:rPr>
+                <w:lang w:eastAsia="sv-SE"/>
+              </w:rPr>
+            </w:pPr>
+            <w:r>
+              <w:rPr>
+                <w:lang w:eastAsia="sv-SE"/>
+              </w:rPr>
+              <w:t>Macrocell</w:t>
+            </w:r>
+          </w:p>
+        </w:tc>
+      </w:tr>
+      <w:tr>
+        <w:trPr>
+          <w:trHeight w:val="660"/>
+        </w:trPr>
+        <w:tc>
+          <w:tcPr>
+            <w:tcW w:w="1361" w:type="dxa"/>
+          </w:tcPr>
+          <w:p>
+            <w:pPr>
+              <w:pStyle w:val="NewNormal"/>
+              <w:ind w:firstLine="0"/>
+              <w:rPr>
+                <w:lang w:eastAsia="sv-SE"/>
+              </w:rPr>
+            </w:pPr>
+            <w:r>
+              <w:rPr>
+                <w:lang w:eastAsia="sv-SE"/>
+              </w:rPr>
+              <w:t>Transmit Power</w:t>
+            </w:r>
+          </w:p>
+        </w:tc>
+        <w:tc>
+          <w:tcPr>
+            <w:tcW w:w="1361" w:type="dxa"/>
+          </w:tcPr>
+          <w:p>
+            <w:pPr>
+              <w:pStyle w:val="NewNormal"/>
+              <w:ind w:firstLine="0"/>
+              <w:rPr>
+                <w:lang w:eastAsia="sv-SE"/>
+              </w:rPr>
+            </w:pPr>
+            <w:r>
+              <w:rPr>
+                <w:lang w:eastAsia="sv-SE"/>
+              </w:rPr>
+              <w:t>20 dBm</w:t>
+            </w:r>
+          </w:p>
+        </w:tc>
+        <w:tc>
+          <w:tcPr>
+            <w:tcW w:w="1361" w:type="dxa"/>
+          </w:tcPr>
+          <w:p>
+            <w:pPr>
+              <w:pStyle w:val="NewNormal"/>
+              <w:ind w:firstLine="0"/>
+              <w:rPr>
+                <w:lang w:eastAsia="sv-SE"/>
+              </w:rPr>
+            </w:pPr>
+            <w:r>
+              <w:rPr>
+                <w:lang w:eastAsia="sv-SE"/>
+              </w:rPr>
+              <w:t>30dBm</w:t>
+            </w:r>
+          </w:p>
+        </w:tc>
+        <w:tc>
+          <w:tcPr>
+            <w:tcW w:w="1361" w:type="dxa"/>
+          </w:tcPr>
+          <w:p>
+            <w:pPr>
+              <w:pStyle w:val="NewNormal"/>
+              <w:ind w:firstLine="0"/>
+              <w:rPr>
+                <w:lang w:eastAsia="sv-SE"/>
+              </w:rPr>
+            </w:pPr>
+            <w:r>
+              <w:rPr>
+                <w:lang w:eastAsia="sv-SE"/>
+              </w:rPr>
+              <w:t>30dBm</w:t>
+            </w:r>
+          </w:p>
+        </w:tc>
+        <w:tc>
+          <w:tcPr>
+            <w:tcW w:w="1363" w:type="dxa"/>
+          </w:tcPr>
+          <w:p>
+            <w:pPr>
+              <w:pStyle w:val="NewNormal"/>
+              <w:ind w:firstLine="0"/>
+              <w:rPr>
+                <w:lang w:eastAsia="sv-SE"/>
+              </w:rPr>
+            </w:pPr>
+          </w:p>
+        </w:tc>
+      </w:tr>
+      <w:tr>
+        <w:trPr>
+          <w:trHeight w:val="660"/>
+        </w:trPr>
+        <w:tc>
+          <w:tcPr>
+            <w:tcW w:w="1361" w:type="dxa"/>
+          </w:tcPr>
+          <w:p>
+            <w:pPr>
+              <w:pStyle w:val="NewNormal"/>
+              <w:ind w:firstLine="0"/>
+              <w:rPr>
+                <w:lang w:eastAsia="sv-SE"/>
+              </w:rPr>
+            </w:pPr>
+            <w:r>
+              <w:rPr>
+                <w:lang w:eastAsia="sv-SE"/>
+              </w:rPr>
+              <w:t>Maximum output power</w:t>
+            </w:r>
+          </w:p>
+        </w:tc>
+        <w:tc>
+          <w:tcPr>
+            <w:tcW w:w="1361" w:type="dxa"/>
+          </w:tcPr>
+          <w:p>
+            <w:pPr>
+              <w:pStyle w:val="NewNormal"/>
+              <w:ind w:firstLine="0"/>
+              <w:rPr>
+                <w:lang w:eastAsia="sv-SE"/>
+              </w:rPr>
+            </w:pPr>
+          </w:p>
+        </w:tc>
+        <w:tc>
+          <w:tcPr>
+            <w:tcW w:w="1361" w:type="dxa"/>
+          </w:tcPr>
+          <w:p>
+            <w:pPr>
+              <w:pStyle w:val="NewNormal"/>
+              <w:ind w:firstLine="0"/>
+              <w:rPr>
+                <w:lang w:eastAsia="sv-SE"/>
+              </w:rPr>
+            </w:pPr>
+          </w:p>
+        </w:tc>
+        <w:tc>
+          <w:tcPr>
+            <w:tcW w:w="1361" w:type="dxa"/>
+          </w:tcPr>
+          <w:p>
+            <w:pPr>
+              <w:pStyle w:val="NewNormal"/>
+              <w:ind w:firstLine="0"/>
+              <w:rPr>
+                <w:lang w:eastAsia="sv-SE"/>
+              </w:rPr>
+            </w:pPr>
+          </w:p>
+        </w:tc>
+        <w:tc>
+          <w:tcPr>
+            <w:tcW w:w="1363" w:type="dxa"/>
+          </w:tcPr>
+          <w:p>
+            <w:pPr>
+              <w:pStyle w:val="NewNormal"/>
+              <w:ind w:firstLine="0"/>
+              <w:rPr>
+                <w:lang w:eastAsia="sv-SE"/>
+              </w:rPr>
+            </w:pPr>
+          </w:p>
+        </w:tc>
+      </w:tr>
+      <w:tr>
+        <w:trPr>
+          <w:trHeight w:val="660"/>
+        </w:trPr>
+        <w:tc>
+          <w:tcPr>
+            <w:tcW w:w="1361" w:type="dxa"/>
+          </w:tcPr>
+          <w:p>
+            <w:pPr>
+              <w:pStyle w:val="NewNormal"/>
+              <w:ind w:firstLine="0"/>
+              <w:rPr>
+                <w:lang w:eastAsia="sv-SE"/>
+              </w:rPr>
+            </w:pPr>
+            <w:r>
+              <w:rPr>
+                <w:lang w:eastAsia="sv-SE"/>
+              </w:rPr>
+              <w:t>MIMO</w:t>
+            </w:r>
+          </w:p>
+        </w:tc>
+        <w:tc>
+          <w:tcPr>
+            <w:tcW w:w="1361" w:type="dxa"/>
+          </w:tcPr>
+          <w:p>
+            <w:pPr>
+              <w:pStyle w:val="NewNormal"/>
+              <w:ind w:firstLine="0"/>
+              <w:rPr>
+                <w:lang w:eastAsia="sv-SE"/>
+              </w:rPr>
+            </w:pPr>
+          </w:p>
+        </w:tc>
+        <w:tc>
+          <w:tcPr>
+            <w:tcW w:w="1361" w:type="dxa"/>
+          </w:tcPr>
+          <w:p>
+            <w:pPr>
+              <w:pStyle w:val="NewNormal"/>
+              <w:ind w:firstLine="0"/>
+              <w:rPr>
+                <w:lang w:eastAsia="sv-SE"/>
+              </w:rPr>
+            </w:pPr>
+          </w:p>
+        </w:tc>
+        <w:tc>
+          <w:tcPr>
+            <w:tcW w:w="1361" w:type="dxa"/>
+          </w:tcPr>
+          <w:p>
+            <w:pPr>
+              <w:pStyle w:val="NewNormal"/>
+              <w:ind w:firstLine="0"/>
+              <w:rPr>
+                <w:lang w:eastAsia="sv-SE"/>
+              </w:rPr>
+            </w:pPr>
+          </w:p>
+        </w:tc>
+        <w:tc>
+          <w:tcPr>
+            <w:tcW w:w="1363" w:type="dxa"/>
+          </w:tcPr>
+          <w:p>
+            <w:pPr>
+              <w:pStyle w:val="NewNormal"/>
+              <w:ind w:firstLine="0"/>
+              <w:rPr>
+                <w:lang w:eastAsia="sv-SE"/>
+              </w:rPr>
+            </w:pPr>
+          </w:p>
+        </w:tc>
+      </w:tr>
+      <w:tr>
+        <w:trPr>
+          <w:trHeight w:val="660"/>
+        </w:trPr>
+        <w:tc>
+          <w:tcPr>
+            <w:tcW w:w="1361" w:type="dxa"/>
+          </w:tcPr>
+          <w:p>
+            <w:pPr>
+              <w:pStyle w:val="NewNormal"/>
+              <w:ind w:firstLine="0"/>
+              <w:rPr>
+                <w:lang w:eastAsia="sv-SE"/>
+              </w:rPr>
+            </w:pPr>
+            <w:r>
+              <w:rPr>
+                <w:lang w:eastAsia="sv-SE"/>
+              </w:rPr>
+              <w:t>Coverage distance</w:t>
+            </w:r>
+          </w:p>
+        </w:tc>
+        <w:tc>
+          <w:tcPr>
+            <w:tcW w:w="1361" w:type="dxa"/>
+          </w:tcPr>
+          <w:p>
+            <w:pPr>
+              <w:pStyle w:val="NewNormal"/>
+              <w:ind w:firstLine="0"/>
+              <w:rPr>
+                <w:lang w:eastAsia="sv-SE"/>
+              </w:rPr>
+            </w:pPr>
+            <w:r>
+              <w:rPr>
+                <w:lang w:eastAsia="sv-SE"/>
+              </w:rPr>
+              <w:t xml:space="preserve">Less than 30m </w:t>
+            </w:r>
+          </w:p>
+        </w:tc>
+        <w:tc>
+          <w:tcPr>
+            <w:tcW w:w="1361" w:type="dxa"/>
+          </w:tcPr>
+          <w:p>
+            <w:pPr>
+              <w:pStyle w:val="NewNormal"/>
+              <w:ind w:firstLine="0"/>
+              <w:rPr>
+                <w:lang w:eastAsia="sv-SE"/>
+              </w:rPr>
+            </w:pPr>
+            <w:r>
+              <w:rPr>
+                <w:lang w:eastAsia="sv-SE"/>
+              </w:rPr>
+              <w:t>Less than 100 m</w:t>
+            </w:r>
+          </w:p>
+        </w:tc>
+        <w:tc>
+          <w:tcPr>
+            <w:tcW w:w="1361" w:type="dxa"/>
+          </w:tcPr>
+          <w:p>
+            <w:pPr>
+              <w:pStyle w:val="NewNormal"/>
+              <w:ind w:firstLine="0"/>
+              <w:rPr>
+                <w:lang w:eastAsia="sv-SE"/>
+              </w:rPr>
+            </w:pPr>
+            <w:r>
+              <w:rPr>
+                <w:lang w:eastAsia="sv-SE"/>
+              </w:rPr>
+              <w:t>Less than 500m</w:t>
+            </w:r>
+          </w:p>
+        </w:tc>
+        <w:tc>
+          <w:tcPr>
+            <w:tcW w:w="1363" w:type="dxa"/>
+          </w:tcPr>
+          <w:p>
+            <w:pPr>
+              <w:pStyle w:val="NewNormal"/>
+              <w:ind w:firstLine="0"/>
+              <w:rPr>
+                <w:lang w:eastAsia="sv-SE"/>
+              </w:rPr>
+            </w:pPr>
+            <w:r>
+              <w:rPr>
+                <w:lang w:eastAsia="sv-SE"/>
+              </w:rPr>
+              <w:t>Several kms.</w:t>
+            </w:r>
+          </w:p>
+        </w:tc>
+      </w:tr>
+      <w:tr>
+        <w:trPr>
+          <w:trHeight w:val="645"/>
+        </w:trPr>
+        <w:tc>
+          <w:tcPr>
+            <w:tcW w:w="1361" w:type="dxa"/>
+          </w:tcPr>
+          <w:p>
+            <w:pPr>
+              <w:pStyle w:val="NewNormal"/>
+              <w:ind w:firstLine="0"/>
+              <w:rPr>
+                <w:lang w:eastAsia="sv-SE"/>
+              </w:rPr>
+            </w:pPr>
+            <w:r>
+              <w:rPr>
+                <w:lang w:eastAsia="sv-SE"/>
+              </w:rPr>
+              <w:t xml:space="preserve">Deployment </w:t>
+            </w:r>
+          </w:p>
+        </w:tc>
+        <w:tc>
+          <w:tcPr>
+            <w:tcW w:w="1361" w:type="dxa"/>
+          </w:tcPr>
+          <w:p>
+            <w:pPr>
+              <w:pStyle w:val="NewNormal"/>
+              <w:ind w:firstLine="0"/>
+              <w:rPr>
+                <w:lang w:eastAsia="sv-SE"/>
+              </w:rPr>
+            </w:pPr>
+            <w:r>
+              <w:rPr>
+                <w:lang w:eastAsia="sv-SE"/>
+              </w:rPr>
+              <w:t xml:space="preserve">Indoor </w:t>
+            </w:r>
+          </w:p>
+        </w:tc>
+        <w:tc>
+          <w:tcPr>
+            <w:tcW w:w="1361" w:type="dxa"/>
+          </w:tcPr>
+          <w:p>
+            <w:pPr>
+              <w:pStyle w:val="NewNormal"/>
+              <w:ind w:firstLine="0"/>
+              <w:rPr>
+                <w:lang w:eastAsia="sv-SE"/>
+              </w:rPr>
+            </w:pPr>
+            <w:r>
+              <w:rPr>
+                <w:lang w:eastAsia="sv-SE"/>
+              </w:rPr>
+              <w:t>Indoor and Outdoor</w:t>
+            </w:r>
+          </w:p>
+        </w:tc>
+        <w:tc>
+          <w:tcPr>
+            <w:tcW w:w="1361" w:type="dxa"/>
+          </w:tcPr>
+          <w:p>
+            <w:pPr>
+              <w:pStyle w:val="NewNormal"/>
+              <w:ind w:firstLine="0"/>
+              <w:rPr>
+                <w:lang w:eastAsia="sv-SE"/>
+              </w:rPr>
+            </w:pPr>
+            <w:r>
+              <w:rPr>
+                <w:lang w:eastAsia="sv-SE"/>
+              </w:rPr>
+              <w:t>Outdoor</w:t>
+            </w:r>
+          </w:p>
+        </w:tc>
+        <w:tc>
+          <w:tcPr>
+            <w:tcW w:w="1363" w:type="dxa"/>
+          </w:tcPr>
+          <w:p>
+            <w:pPr>
+              <w:pStyle w:val="NewNormal"/>
+              <w:ind w:firstLine="0"/>
+              <w:rPr>
+                <w:lang w:eastAsia="sv-SE"/>
+              </w:rPr>
+            </w:pPr>
+            <w:r>
+              <w:rPr>
+                <w:lang w:eastAsia="sv-SE"/>
+              </w:rPr>
+              <w:t>Outdoor</w:t>
+            </w:r>
+          </w:p>
+        </w:tc>
+      </w:tr>
+      <w:tr>
+        <w:trPr>
+          <w:trHeight w:val="660"/>
+        </w:trPr>
+        <w:tc>
+          <w:tcPr>
+            <w:tcW w:w="1361" w:type="dxa"/>
+          </w:tcPr>
+          <w:p>
+            <w:pPr>
+              <w:pStyle w:val="NewNormal"/>
+              <w:ind w:firstLine="0"/>
+              <w:rPr>
+                <w:lang w:eastAsia="sv-SE"/>
+              </w:rPr>
+            </w:pPr>
+            <w:r>
+              <w:rPr>
+                <w:lang w:eastAsia="sv-SE"/>
+              </w:rPr>
+              <w:t>Backhaul connectivity</w:t>
+            </w:r>
+          </w:p>
+        </w:tc>
+        <w:tc>
+          <w:tcPr>
+            <w:tcW w:w="1361" w:type="dxa"/>
+          </w:tcPr>
+          <w:p>
+            <w:pPr>
+              <w:pStyle w:val="NewNormal"/>
+              <w:ind w:firstLine="0"/>
+              <w:rPr>
+                <w:lang w:eastAsia="sv-SE"/>
+              </w:rPr>
+            </w:pPr>
+            <w:r>
+              <w:rPr>
+                <w:lang w:eastAsia="sv-SE"/>
+              </w:rPr>
+              <w:t>DSL, cable, fiber</w:t>
+            </w:r>
+          </w:p>
+        </w:tc>
+        <w:tc>
+          <w:tcPr>
+            <w:tcW w:w="1361" w:type="dxa"/>
+          </w:tcPr>
+          <w:p>
+            <w:pPr>
+              <w:pStyle w:val="NewNormal"/>
+              <w:ind w:firstLine="0"/>
+              <w:rPr>
+                <w:lang w:eastAsia="sv-SE"/>
+              </w:rPr>
+            </w:pPr>
+            <w:r>
+              <w:rPr>
+                <w:lang w:eastAsia="sv-SE"/>
+              </w:rPr>
+              <w:t>Microwave, mm</w:t>
+            </w:r>
+          </w:p>
+        </w:tc>
+        <w:tc>
+          <w:tcPr>
+            <w:tcW w:w="1361" w:type="dxa"/>
+          </w:tcPr>
+          <w:p>
+            <w:pPr>
+              <w:pStyle w:val="NewNormal"/>
+              <w:ind w:firstLine="0"/>
+              <w:rPr>
+                <w:lang w:eastAsia="sv-SE"/>
+              </w:rPr>
+            </w:pPr>
+            <w:r>
+              <w:rPr>
+                <w:lang w:eastAsia="sv-SE"/>
+              </w:rPr>
+              <w:t>Microwave</w:t>
+            </w:r>
+            <w:r>
+              <w:rPr>
+                <w:lang w:eastAsia="sv-SE"/>
+              </w:rPr>
+              <w:t>, Fiber</w:t>
+            </w:r>
+          </w:p>
+        </w:tc>
+        <w:tc>
+          <w:tcPr>
+            <w:tcW w:w="1363" w:type="dxa"/>
+          </w:tcPr>
+          <w:p>
+            <w:pPr>
+              <w:pStyle w:val="NewNormal"/>
+              <w:ind w:firstLine="0"/>
+              <w:rPr>
+                <w:lang w:eastAsia="sv-SE"/>
+              </w:rPr>
+            </w:pPr>
+            <w:r>
+              <w:rPr>
+                <w:lang w:eastAsia="sv-SE"/>
+              </w:rPr>
+              <w:t>Microwave, Fiber</w:t>
+            </w:r>
+          </w:p>
+        </w:tc>
+      </w:tr>
+      <w:tr>
+        <w:trPr>
+          <w:trHeight w:val="420"/>
+        </w:trPr>
+        <w:tc>
+          <w:tcPr>
+            <w:tcW w:w="1361" w:type="dxa"/>
+          </w:tcPr>
+          <w:p>
+            <w:pPr>
+              <w:pStyle w:val="NewNormal"/>
+              <w:ind w:firstLine="0"/>
+              <w:rPr>
+                <w:lang w:eastAsia="sv-SE"/>
+              </w:rPr>
+            </w:pPr>
+            <w:r>
+              <w:rPr>
+                <w:lang w:eastAsia="sv-SE"/>
+              </w:rPr>
+              <w:t>Installation</w:t>
+            </w:r>
+          </w:p>
+        </w:tc>
+        <w:tc>
+          <w:tcPr>
+            <w:tcW w:w="1361" w:type="dxa"/>
+          </w:tcPr>
+          <w:p>
+            <w:pPr>
+              <w:pStyle w:val="NewNormal"/>
+              <w:ind w:firstLine="0"/>
+              <w:rPr>
+                <w:lang w:eastAsia="sv-SE"/>
+              </w:rPr>
+            </w:pPr>
+            <w:r>
+              <w:rPr>
+                <w:lang w:eastAsia="sv-SE"/>
+              </w:rPr>
+              <w:t>User</w:t>
+            </w:r>
+          </w:p>
+        </w:tc>
+        <w:tc>
+          <w:tcPr>
+            <w:tcW w:w="1361" w:type="dxa"/>
+          </w:tcPr>
+          <w:p>
+            <w:pPr>
+              <w:pStyle w:val="NewNormal"/>
+              <w:ind w:firstLine="0"/>
+              <w:rPr>
+                <w:lang w:eastAsia="sv-SE"/>
+              </w:rPr>
+            </w:pPr>
+            <w:r>
+              <w:rPr>
+                <w:lang w:eastAsia="sv-SE"/>
+              </w:rPr>
+              <w:t>Operator</w:t>
+            </w:r>
+          </w:p>
+        </w:tc>
+        <w:tc>
+          <w:tcPr>
+            <w:tcW w:w="1361" w:type="dxa"/>
+          </w:tcPr>
+          <w:p>
+            <w:pPr>
+              <w:pStyle w:val="NewNormal"/>
+              <w:ind w:firstLine="0"/>
+              <w:rPr>
+                <w:lang w:eastAsia="sv-SE"/>
+              </w:rPr>
+            </w:pPr>
+            <w:r>
+              <w:rPr>
+                <w:lang w:eastAsia="sv-SE"/>
+              </w:rPr>
+              <w:t>Operator</w:t>
+            </w:r>
+          </w:p>
+        </w:tc>
+        <w:tc>
+          <w:tcPr>
+            <w:tcW w:w="1363" w:type="dxa"/>
+          </w:tcPr>
+          <w:p>
+            <w:pPr>
+              <w:pStyle w:val="NewNormal"/>
+              <w:ind w:firstLine="0"/>
+              <w:rPr>
+                <w:lang w:eastAsia="sv-SE"/>
+              </w:rPr>
+            </w:pPr>
+            <w:r>
+              <w:rPr>
+                <w:lang w:eastAsia="sv-SE"/>
+              </w:rPr>
+              <w:t>Operator</w:t>
+            </w:r>
+          </w:p>
+        </w:tc>
+      </w:tr>
+    </w:tbl>
+    <w:p>
+      <w:pPr>
+        <w:pStyle w:val="NewNormal"/>
+        <w:ind w:firstLine="0"/>
+        <w:rPr>
+          <w:lang w:eastAsia="sv-SE"/>
+        </w:rPr>
+      </w:pPr>
+      <w:r>
+        <w:rPr>
+          <w:lang w:eastAsia="sv-SE"/>
+        </w:rPr>
+        <w:t>Table1. Comparison between different types of nodes in a heterogeneous network.</w:t>
+      </w:r>
+    </w:p>
+    <w:p>
+      <w:pPr>
+        <w:pStyle w:val="NewNormal"/>
+        <w:ind w:firstLine="0"/>
+        <w:rPr>
+          <w:lang w:eastAsia="sv-SE"/>
+        </w:rPr>
+      </w:pPr>
+    </w:p>
+    <w:p>
+      <w:pPr>
+        <w:pStyle w:val="NewNormal"/>
+        <w:rPr>
+          <w:lang w:eastAsia="sv-SE"/>
+        </w:rPr>
+      </w:pPr>
+    </w:p>
+    <w:p>
+      <w:pPr>
+        <w:pStyle w:val="NewNormal"/>
+        <w:rPr>
+          <w:lang w:eastAsia="sv-SE"/>
+        </w:rPr>
+      </w:pPr>
+      <w:r>
+        <w:rPr>
+          <w:noProof/>
+          <w:lang w:val="sv-SE" w:eastAsia="sv-SE"/>
+        </w:rPr>
+        <w:drawing>
+          <wp:inline distT="0" distB="0" distL="0" distR="0" wp14:anchorId="53192589" wp14:editId="06E483AF">
+            <wp:extent cx="4283710" cy="3213100"/>
+            <wp:effectExtent l="0" t="0" r="2540" b="6350"/>
+            <wp:docPr id="3" name="Picture 3"/>
+            <wp:cNvGraphicFramePr>
+              <a:graphicFrameLocks xmlns:a="http://schemas.openxmlformats.org/drawingml/2006/main" noChangeAspect="1"/>
+            </wp:cNvGraphicFramePr>
+            <a:graphic xmlns:a="http://schemas.openxmlformats.org/drawingml/2006/main">
+              <a:graphicData uri="http://schemas.openxmlformats.org/drawingml/2006/picture">
+                <pic:pic xmlns:pic="http://schemas.openxmlformats.org/drawingml/2006/picture">
+                  <pic:nvPicPr>
+                    <pic:cNvPr id="3" name="SMALL-CELLS.jpg"/>
+                    <pic:cNvPicPr/>
+                  </pic:nvPicPr>
+                  <pic:blipFill>
+                    <a:blip r:embed="rId10">
+                      <a:extLst>
+                        <a:ext uri="{28A0092B-C50C-407E-A947-70E740481C1C}">
+                          <a14:useLocalDpi xmlns:a14="http://schemas.microsoft.com/office/drawing/2010/main" val="0"/>
+                        </a:ext>
+                      </a:extLst>
+                    </a:blip>
+                    <a:stretch>
+                      <a:fillRect/>
+                    </a:stretch>
+                  </pic:blipFill>
+                  <pic:spPr>
+                    <a:xfrm>
+                      <a:off x="0" y="0"/>
+                      <a:ext cx="4283710" cy="3213100"/>
+                    </a:xfrm>
+                    <a:prstGeom prst="rect">
+                      <a:avLst/>
+                    </a:prstGeom>
+                  </pic:spPr>
+                </pic:pic>
+              </a:graphicData>
+            </a:graphic>
+          </wp:inline>
+        </w:drawing>
+      </w:r>
+    </w:p>
+    <w:p>
+      <w:pPr>
+        <w:pStyle w:val="NewNormal"/>
+        <w:rPr>
+          <w:lang w:eastAsia="sv-SE"/>
+        </w:rPr>
+      </w:pPr>
+      <w:r>
+        <w:rPr>
+          <w:lang w:eastAsia="sv-SE"/>
+        </w:rPr>
+        <w:t xml:space="preserve">Figure 3.  Small cells </w:t>
+      </w:r>
+      <w:r>
+        <w:rPr>
+          <w:lang w:eastAsia="sv-SE"/>
+        </w:rPr>
+        <w:t>pictorial representation (www.hetnets.com)</w:t>
+      </w:r>
+    </w:p>
+    <w:p>
+      <w:pPr>
+        <w:pStyle w:val="NewNormal"/>
+        <w:rPr>
+          <w:lang w:eastAsia="sv-SE"/>
+        </w:rPr>
+      </w:pPr>
       <w:r>
         <w:rPr>
           <w:lang w:eastAsia="sv-SE"/>
         </w:rPr>
         <w:t>2.1 Macro Cells</w:t>
       </w:r>
+      <w:r>
+        <w:rPr>
+          <w:lang w:eastAsia="sv-SE"/>
+        </w:rPr>
+        <w:t>:</w:t>
+      </w:r>
     </w:p>
     <w:p>
       <w:pPr>
@@ -1861,6 +2739,60 @@
         <w:rPr>
           <w:lang w:eastAsia="sv-SE"/>
         </w:rPr>
+        <w:t>These cells are the base stations that provide coverage to a large area with Inter site distance (ISD) around 200m to several kilometers. depending upon the density.</w:t>
+      </w:r>
+      <w:r>
+        <w:rPr>
+          <w:lang w:eastAsia="sv-SE"/>
+        </w:rPr>
+        <w:t xml:space="preserve"> Their fulfill the baseline coverage for any LTE network, providing connectivity and up all the time. The output transmit power</w:t>
+      </w:r>
+      <w:r>
+        <w:rPr>
+          <w:lang w:eastAsia="sv-SE"/>
+        </w:rPr>
+        <w:t xml:space="preserve"> </w:t>
+      </w:r>
+      <w:r>
+        <w:rPr>
+          <w:lang w:eastAsia="sv-SE"/>
+        </w:rPr>
+        <w:t>varies from 5 to 40 W. they have sectorised antennas normally covering 120 degrees per sector.</w:t>
+      </w:r>
+    </w:p>
+    <w:p>
+      <w:pPr>
+        <w:pStyle w:val="NewNormal"/>
+        <w:rPr>
+          <w:lang w:eastAsia="sv-SE"/>
+        </w:rPr>
+      </w:pPr>
+      <w:r>
+        <w:rPr>
+          <w:lang w:eastAsia="sv-SE"/>
+        </w:rPr>
+        <w:tab/>
+      </w:r>
+    </w:p>
+    <w:p>
+      <w:pPr>
+        <w:pStyle w:val="NewNormal"/>
+        <w:rPr>
+          <w:lang w:eastAsia="sv-SE"/>
+        </w:rPr>
+      </w:pPr>
+    </w:p>
+    <w:p>
+      <w:pPr>
+        <w:pStyle w:val="NewNormal"/>
+        <w:rPr>
+          <w:lang w:eastAsia="sv-SE"/>
+        </w:rPr>
+      </w:pPr>
+      <w:r>
+        <w:rPr>
+          <w:lang w:eastAsia="sv-SE"/>
+        </w:rPr>
         <w:t>2.2 Pico Cells</w:t>
       </w:r>
     </w:p>
@@ -1869,43 +2801,309 @@
         <w:pStyle w:val="NewNormal"/>
       </w:pPr>
       <w:r>
-        <w:t>PICOCELLS Picocells are regular eNBs with the only difference of having lower transmit power than traditional macro cells. They are, typically, equipped with omni-directional antennas, i.e., not sectorized, and are deployed indoors or outdoors often in a planned (hot-spot) manner. Their transmit power ranges from 250 mW to approximately 2 W for outdoor deployments, while it is typically 100 mW or less for indoor deployments. Since picocells are regular eNBs from the architecture perspective, as can be seen in Fig. 2, they can benefit from X2-based intercell interference coordination (ICIC).</w:t>
+        <w:t>Picocells  have lower transmit power than macro BSs, they have omni-directional antennas unline macro BSs which are sectorised. . The transmit power ranges from 250 mW to 2 W. They are generally used for indoor purposes around hot -spots like offices, railway stations etc.</w:t>
+      </w:r>
+      <w:r>
+        <w:t xml:space="preserve"> and are connected over X2 interface</w:t>
+      </w:r>
+      <w:r>
+        <w:t xml:space="preserve">. </w:t>
+      </w:r>
+      <w:r>
+        <w:fldChar w:fldCharType="begin" w:fldLock="1"/>
+      </w:r>
+      <w:r>
+        <w:instrText>ADDIN CSL_CITATION { "citationItems" : [ { "id" : "ITEM-1", "itemData" : { "author" : [ { "dropping-particle" : "", "family" : "Landstr\u00f6m", "given" : "Sara", "non-dropping-particle" : "", "parse-names" : false, "suffix" : "" }, { "dropping-particle" : "", "family" : "Anders", "given" : "Furusk\u00e5r", "non-dropping-particle" : "", "parse-names" : false, "suffix" : "" } ], "id" : "ITEM-1", "issued" : { "date-parts" : [ [ "2011" ] ] }, "title" : "Ericsson Review: Heterogeneous networks-increasing cellular capacity", "type" : "article-magazine" }, "uris" : [ "http://www.mendeley.com/documents/?uuid=882a82af-288a-402f-811c-ea0a8c7f3d00" ] } ], "mendeley" : { "formattedCitation" : "(Landstr\u00f6m &amp; Anders, 2011)", "plainTextFormattedCitation" : "(Landstr\u00f6m &amp; Anders, 2011)", "previouslyFormattedCitation" : "(Landstr\u00f6m &amp; Anders, 2011)" }, "properties" : { "noteIndex" : 0 }, "schema" : "https://github.com/citation-style-language/schema/raw/master/csl-citation.json" }</w:instrText>
+      </w:r>
+      <w:r>
+        <w:fldChar w:fldCharType="separate"/>
+      </w:r>
+      <w:r>
+        <w:rPr>
+          <w:noProof/>
+        </w:rPr>
+        <w:t>(Landström &amp; Anders, 2011)</w:t>
+      </w:r>
+      <w:r>
+        <w:fldChar w:fldCharType="end"/>
       </w:r>
     </w:p>
     <w:p>
       <w:pPr>
         <w:pStyle w:val="NewNormal"/>
-        <w:rPr>
-          <w:lang w:eastAsia="sv-SE"/>
-        </w:rPr>
-      </w:pPr>
-      <w:r>
-        <w:t>FEMTOCELLS Femtocells or HeNBs are typically consumer deployed (unplanned) network nodes for indoor application with a network backhaul facilitated by the consumer’s home digital subscriber line (DSL) or cable modem. Femtocells are typically equipped with omnidirectional antennas, and their transmit power is 100 mW or less. Depending on whether the femto cells allow access and hence usage of the consumer’s home DSL or cable modem to all terminals, or to a restricted set of terminals only, femto cells are classified as open or closed. Closed femtos restrict the access to a closed subscriber group (CSG), while open femtos are similar to picocells but with the network backhaul provided by the home DSL or cable modem. A femtocell can also be hybrid, whereby all terminals can access Picocells are regular eNBs, with the only difference of having lower transmit power than traditional macrocells. They are, typically, equipped with omnidirectional antennas (i.e., not sectorized) and are deployed indoors or outdoors, often in a planned (hotspot) manner. DAMNJANOVIC LAYOUT 6/6/11 10:56 AM Page 13 14 IEEE Wireless Communications • June 2011 but with lower priority for the terminals that do not belong to the femto’s subscriber group. Since closed femtos do not allow access to all terminals, they become a source of interference to those terminals. Co-channel deployments of closed femtos therefore cause coverage holes and hence outage of a size proportional to the transmit power of the femtocell. Figure 2 shows the architecture of LTE femtocells (HeNBs), and, as can be seen, no X2 interface is defined for HeNBs in Rel-8/9. The absence of an X2 interface for closed femtos does not make ICIC possible for this type of node. Instead, OAM-based techniques in conjunction with possibly autonomous power control techniques are the only viable interference control techniques for Rel-10. These techniques seek to minimize the outage these network nodes cause around them by enabling reception of the signal from the closest macrocell in close proximity to the closed femto.</w:t>
+      </w:pPr>
+      <w:r>
+        <w:t xml:space="preserve">2.3 </w:t>
+      </w:r>
+      <w:r>
+        <w:t>Femto</w:t>
+      </w:r>
+      <w:r>
+        <w:t xml:space="preserve"> </w:t>
+      </w:r>
+      <w:r>
+        <w:t>cell</w:t>
       </w:r>
     </w:p>
     <w:p>
       <w:pPr>
         <w:pStyle w:val="NewNormal"/>
-        <w:rPr>
-          <w:lang w:eastAsia="sv-SE"/>
-        </w:rPr>
-      </w:pPr>
-      <w:r>
-        <w:rPr>
-          <w:lang w:eastAsia="sv-SE"/>
-        </w:rPr>
-        <w:t>2.3 LTE Transmission Techniques</w:t>
+      </w:pPr>
+      <w:r>
+        <w:t xml:space="preserve">Femto cells are also known as </w:t>
+      </w:r>
+      <w:r>
+        <w:t xml:space="preserve"> HeNBs </w:t>
+      </w:r>
+      <w:r>
+        <w:t xml:space="preserve">are deployment for small rooms and home requirements </w:t>
+      </w:r>
+      <w:r>
+        <w:t>generally for a very small range coverage less than 30m. They have omni-directional antennas, transmit power is around 100 mW. They could be plugged in using a DSL line or modem cable. They have an omni-directional antenna.</w:t>
+      </w:r>
+      <w:r>
+        <w:fldChar w:fldCharType="begin" w:fldLock="1"/>
+      </w:r>
+      <w:r>
+        <w:instrText>ADDIN CSL_CITATION { "citationItems" : [ { "id" : "ITEM-1", "itemData" : { "author" : [ { "dropping-particle" : "", "family" : "Landstr\u00f6m", "given" : "Sara", "non-dropping-particle" : "", "parse-names" : false, "suffix" : "" }, { "dropping-particle" : "", "family" : "Anders", "given" : "Furusk\u00e5r", "non-dropping-particle" : "", "parse-names" : false, "suffix" : "" } ], "id" : "ITEM-1", "issued" : { "date-parts" : [ [ "2011" ] ] }, "title" : "Ericsson Review: Heterogeneous networks-increasing cellular capacity", "type" : "article-magazine" }, "uris" : [ "http://www.mendeley.com/documents/?uuid=882a82af-288a-402f-811c-ea0a8c7f3d00" ] } ], "mendeley" : { "formattedCitation" : "(Landstr\u00f6m &amp; Anders, 2011)", "plainTextFormattedCitation" : "(Landstr\u00f6m &amp; Anders, 2011)" }, "properties" : { "noteIndex" : 0 }, "schema" : "https://github.com/citation-style-language/schema/raw/master/csl-citation.json" }</w:instrText>
+      </w:r>
+      <w:r>
+        <w:fldChar w:fldCharType="separate"/>
+      </w:r>
+      <w:r>
+        <w:rPr>
+          <w:noProof/>
+        </w:rPr>
+        <w:t>(Landström &amp; Anders, 2011)</w:t>
+      </w:r>
+      <w:r>
+        <w:fldChar w:fldCharType="end"/>
       </w:r>
     </w:p>
     <w:p>
       <w:pPr>
         <w:pStyle w:val="NewNormal"/>
-        <w:rPr>
-          <w:lang w:eastAsia="sv-SE"/>
-        </w:rPr>
-      </w:pPr>
-      <w:r>
-        <w:t>LTE OVERVIEW The first release of LTE was published in March 2009 and is referred to as LTE Rel-8 [18]. 3GPP has developed the LTE standard for fourth-generation (4G) cellular networks based on orthogonal frequency-division multiplexing (OFDM) waveform for downlink (DL) and single-carrier FDM (SC-FDM) waveform for uplink (UL) communications mainly to improve the user experience for broadband data communications. Compared to 3G technologies, such as 3GPP’s HSPA,1 LTE Rel-8 offers higher peak data rates due to larger system bandwidth (up to 20 MHz was allowed) and higher-order multiple-input multiple-output (MIMO) spatial processing techniques (up to 4 Tx × 4 Rx open and closed loop MIMO schemes are supported in the DL of LTE Rel-8). Figure 2 illustrates the LTE network [18] nodes and the interfaces among them. The base stations are denoted eNode-B (eNB) and the mobile stations or terminals as UE. The lowpower nodes include picocells, femtocells, home eNBs (HeNBs), and relay nodes (RNs). The eNB serving the RN (i.e., scheduling RN backhaul traffic) is denoted donor eNB (DeNB). The same eNB can be the DeNB for one RN and the regular serving cell for UE, as shown in Fig. 2. The mobility management entity (MME) and serving gateway (S-GW) serve as local mobility anchor points for the control and data planes, respectively. The X2 interface defined as a direct eNB-toeNB interface allows for inter-cell interference coordination (ICIC). The Rel-8 ICIC techniques can be summarized as: • Proactive: Techniques that facilitate fractional frequency reuse (FFR) or “soft reuse” operation in the DL and UL with the goal of reducing interference experienced in certain Figure 2. LTE heterogeneous network nodes and their interfaces. RN UE UE UE Pico Pico HeNB HeNB HeNB HeNB GW E-UTRAN UE UE eNB DeNB MME / S-GW MME / S-GW X2 X2 S1 S1 S1 X2 S1 S1 S1 S1 S1 S1 S1 S1 S1 X2 Un S11 1 HSPA Rel-10 supports carrier aggregation mode, where four 5 MHz can be aggregated offering broadband wireless communication to a single UE over 20 MHz bandwidth. Compared to 3G technologies, such as 3GPP’s HSPA, LTE Rel-8 offers higher peak data rates due to larger system bandwidth (up to 20 MHz was allowed) and higher-order MIMO spatial processing techniques. DAMNJANOVIC LAYOUT 6/6/11 10:56 AM Page 12 IEEE Wireless Communications • June 2011 13 frequency subbands in order to increase the cell edge user throughput • Reactive: Techniques that respond to highinterference conditions and enable tight control of the interference-over-thermal (IoT) level in the UL These ICIC techniques are expanded in Rel-10 to enable efficient support of co-channel heterogeneous network deployments, discussed later. S1 and S11 interfaces support transfer or user and data traffic between the corresponding nodes and are not utilized for ICIC. The Un interface refers to an air interface between DeNB and RN. Un is based on a modified interface between the eNB and UE in order to allow half duplex operation for the RN. As mentioned above, the LTE air interface is based on OFDM in the DL and SC-FDM in the UL. The basic time and frequency unit in the DL (UL) is one OFDM (SC-FDM) symbol and one subcarrier (virtual subcarrier), respectively. The subcarrier spacing is 15 kHz and therefore, the OFDM symbol duration is 66.67 us. Each OFDM/SC-FDM symbol is pre-appended with a cyclic prefix (CP) to suppress the inter-symbol interference and mitigate multi-path. Two CP durations are defined; the normal CP has a duration of 4.7 us and the extended CP has a duration of 16 us. One resource element corresponds to one subcarrier (virtual subcarrier) in one OFDM (SC-FDM) symbol. OFDM (SCFDM) symbols are grouped in subframes of 1 ms duration. Each subframe is composed of two 0.5 ms slots. In order to limit the signaling overhead of data allocations, the minimum scheduling unit for the DL and UL of LTE is referred to as a resource block (RB). One RB pair consists of 12 subcarriers in the frequency domain (i.e., 180 kHz) and one subframe in the time domain (i.e., 1 ms). In the DL, all the control information is time-division multiplexed (TDM) with the data transmission. The DL control information is concentrated in the first slot of the first subframe, and dynamically spans the first one, two, or three OFDM symbols of the subframe. Subframes are further grouped in 10 ms radio frames. Figure 3 illustrates the physical layer frame structure for FDD. Each radio frame has two 5 ms halves containing the signals necessary to obtain the physical identity of the cell. These signals are what we call the acquisition channels, which are the primary and secondary synchronization signals, providing the physical cell identity (PCI) of the cell, and the physical broadcast channel (PBCH), which provides some critical system information such as the DL transmission bandwidth and the number of DL antenna ports. The acquisition channels share the property of spanning the middle six RBs of the system bandwidth. This enables having the same acquisition channels irrespective of the actual system bandwidth (up to 20 MHz is supported for Rel-8). LTE defines a reference or pilot signal in Rel-8, referred to as a common reference signal (CRS), which is used for mobility measurements as well as for demodulation of the DL control and data channels. The CRS transmission is distributed in time and frequency, as shown in Fig. 3, to enable adequate time and frequency interpolation of the channel estimates for the purpose of coherent reception of the transmitted signals in time- and frequency-selective channels. As discussed later, co-channel deployments of heterogeneous networks rely on the coordination of almost blank subframes. Almost blank subframes are intended to reduce the interference created by the transmitting node while providing full legacy support. For that reason, on almost blank subframes, eNB does not schedule unicast traffic while transmitting acquisition channels and CRS to provide legacy support. 3GPP has been working on further improving the spectral efficiency of LTE as part of its Rel- 10 version. LTE Rel-10 is being developed to meet ITU requirements for IMT-Advanced technology. LTE Rel-10 [19], also termed LTEAdvanced (LTE-A), supports improved MIMO operation as DL MIMO support is enhanced (8 Tx × 8 Rx is supported), and UL MIMO (4 Tx × 4 Rx) is introduced to improve link spectral efficiency. Signaling mechanisms enabling aggregation of multiple carriers are also introduced in LTE Rel-10, offering improvements in peak user data throughput. Up to five 20-MHz component carriers can be aggregated, offering a peak data rate of more than 1 Gb/s. However, these improvements, while significant from the link perspective and for users in good coverage, or in terms of the peak data rates for lightly loaded systems, do not translate into significant improvements in terms of system spectral efficiency in bits per second per Hertz. System gains are only achievable through increased node density and deployment of low-power nodes, such as pico, femto, and relay base stations.</w:t>
+      </w:pPr>
+    </w:p>
+    <w:p>
+      <w:pPr>
+        <w:pStyle w:val="NewNormal"/>
+        <w:rPr>
+          <w:lang w:eastAsia="sv-SE"/>
+        </w:rPr>
+      </w:pPr>
+      <w:bookmarkStart w:id="4" w:name="_GoBack"/>
+      <w:bookmarkEnd w:id="4"/>
+      <w:r>
+        <w:rPr>
+          <w:lang w:eastAsia="sv-SE"/>
+        </w:rPr>
+        <w:t xml:space="preserve">2.3 LTE </w:t>
+      </w:r>
+      <w:r>
+        <w:rPr>
+          <w:lang w:eastAsia="sv-SE"/>
+        </w:rPr>
+        <w:t>Basics:</w:t>
+      </w:r>
+    </w:p>
+    <w:p>
+      <w:pPr>
+        <w:pStyle w:val="NewNormal"/>
+        <w:rPr>
+          <w:lang w:eastAsia="sv-SE"/>
+        </w:rPr>
+      </w:pPr>
+      <w:r>
+        <w:rPr>
+          <w:lang w:eastAsia="sv-SE"/>
+        </w:rPr>
+        <w:t xml:space="preserve">2.3.1 </w:t>
+      </w:r>
+      <w:r>
+        <w:rPr>
+          <w:lang w:eastAsia="sv-SE"/>
+        </w:rPr>
+        <w:t>OFDM (Orthogonal Frequency Division Multiplex)</w:t>
+      </w:r>
+    </w:p>
+    <w:p>
+      <w:pPr>
+        <w:pStyle w:val="NewNormal"/>
+        <w:rPr>
+          <w:lang w:eastAsia="sv-SE"/>
+        </w:rPr>
+      </w:pPr>
+      <w:r>
+        <w:rPr>
+          <w:lang w:eastAsia="sv-SE"/>
+        </w:rPr>
+        <w:t xml:space="preserve">In LTE the OFDM modulation technique is used to produce orthogonality between the sub-carriers in frequency domain. A sub-carrier of 180 kHz </w:t>
+      </w:r>
+      <w:r>
+        <w:rPr>
+          <w:lang w:eastAsia="sv-SE"/>
+        </w:rPr>
+        <w:t xml:space="preserve">. </w:t>
+      </w:r>
+      <w:r>
+        <w:rPr>
+          <w:lang w:eastAsia="sv-SE"/>
+        </w:rPr>
+        <w:t xml:space="preserve"> The OFDM provides resistance to interference in between LTE</w:t>
+      </w:r>
+      <w:r>
+        <w:rPr>
+          <w:lang w:eastAsia="sv-SE"/>
+        </w:rPr>
+        <w:t>sub-carriers</w:t>
+      </w:r>
+      <w:r>
+        <w:rPr>
+          <w:lang w:eastAsia="sv-SE"/>
+        </w:rPr>
+        <w:t xml:space="preserve">, the LTE uses OFDMA </w:t>
+      </w:r>
+      <w:r>
+        <w:rPr>
+          <w:lang w:eastAsia="sv-SE"/>
+        </w:rPr>
+        <w:t>(Orthogonal Frequency Division Multiple Access</w:t>
+      </w:r>
+      <w:r>
+        <w:rPr>
+          <w:lang w:eastAsia="sv-SE"/>
+        </w:rPr>
+        <w:t xml:space="preserve">  in down link radio access and SC-OFDMA </w:t>
+      </w:r>
+      <w:r>
+        <w:rPr>
+          <w:lang w:eastAsia="sv-SE"/>
+        </w:rPr>
+        <w:t>(Single Carrier - Frequency Division Multiple Access)</w:t>
+      </w:r>
+      <w:r>
+        <w:rPr>
+          <w:lang w:eastAsia="sv-SE"/>
+        </w:rPr>
+        <w:t xml:space="preserve"> in up link radio access. </w:t>
+      </w:r>
+      <w:r>
+        <w:rPr>
+          <w:lang w:eastAsia="sv-SE"/>
+        </w:rPr>
+        <w:t xml:space="preserve">OFDM provides high-data rates and tightly spaces sub- carriers provides high spectrum efficiency. </w:t>
+      </w:r>
+    </w:p>
+    <w:p>
+      <w:pPr>
+        <w:pStyle w:val="NewNormal"/>
+        <w:rPr>
+          <w:lang w:eastAsia="sv-SE"/>
+        </w:rPr>
+      </w:pPr>
+      <w:r>
+        <w:rPr>
+          <w:lang w:eastAsia="sv-SE"/>
+        </w:rPr>
+        <w:t xml:space="preserve">2.3.2 </w:t>
+      </w:r>
+      <w:r>
+        <w:rPr>
+          <w:lang w:eastAsia="sv-SE"/>
+        </w:rPr>
+        <w:t>MIMO (Multiple Input Multiple Output):</w:t>
+      </w:r>
+      <w:r>
+        <w:rPr>
+          <w:lang w:eastAsia="sv-SE"/>
+        </w:rPr>
+        <w:t xml:space="preserve">  </w:t>
+      </w:r>
+    </w:p>
+    <w:p>
+      <w:pPr>
+        <w:pStyle w:val="NewNormal"/>
+        <w:rPr>
+          <w:lang w:eastAsia="sv-SE"/>
+        </w:rPr>
+      </w:pPr>
+      <w:r>
+        <w:rPr>
+          <w:lang w:eastAsia="sv-SE"/>
+        </w:rPr>
+        <w:t>A key radio access feature for LTE is MIMO. The data streams going into and out of antenna in radio channel is used</w:t>
+      </w:r>
+      <w:r>
+        <w:rPr>
+          <w:lang w:eastAsia="sv-SE"/>
+        </w:rPr>
+        <w:t xml:space="preserve"> to for beamform</w:t>
+      </w:r>
+      <w:r>
+        <w:rPr>
+          <w:lang w:eastAsia="sv-SE"/>
+        </w:rPr>
+        <w:t>ing and transmit diversity. The diversity will result in low correlation of fading and this could be used for receive / transmit diversity. Better reception coul</w:t>
+      </w:r>
+      <w:r>
+        <w:rPr>
+          <w:lang w:eastAsia="sv-SE"/>
+        </w:rPr>
+        <w:t>d be generated by sending simul</w:t>
+      </w:r>
+      <w:r>
+        <w:rPr>
+          <w:lang w:eastAsia="sv-SE"/>
+        </w:rPr>
+        <w:t xml:space="preserve">taneously the </w:t>
+      </w:r>
+      <w:r>
+        <w:rPr>
+          <w:lang w:eastAsia="sv-SE"/>
+        </w:rPr>
+        <w:t xml:space="preserve">copies of the same data through the channel and receiving using multiple antennas. MIMO provides spatial multiplexing i.e sending different data streams transmitted in parallel over separate antennas. MIMO could be used to increase the throughput. As per the need </w:t>
+      </w:r>
+      <w:r>
+        <w:rPr>
+          <w:rFonts w:ascii="Arial" w:eastAsia="Times New Roman" w:hAnsi="Arial" w:cs="Arial"/>
+          <w:color w:val="333333"/>
+          <w:sz w:val="21"/>
+          <w:szCs w:val="21"/>
+          <w:lang w:eastAsia="sv-SE"/>
+        </w:rPr>
+        <w:t>2 x 2, 4 x 2, or 4 x 4 antenna</w:t>
+      </w:r>
+      <w:r>
+        <w:rPr>
+          <w:rFonts w:ascii="Arial" w:eastAsia="Times New Roman" w:hAnsi="Arial" w:cs="Arial"/>
+          <w:color w:val="333333"/>
+          <w:sz w:val="21"/>
+          <w:szCs w:val="21"/>
+          <w:lang w:eastAsia="sv-SE"/>
+        </w:rPr>
+        <w:t>s</w:t>
+      </w:r>
+      <w:r>
+        <w:rPr>
+          <w:rFonts w:ascii="Arial" w:eastAsia="Times New Roman" w:hAnsi="Arial" w:cs="Arial"/>
+          <w:color w:val="333333"/>
+          <w:sz w:val="21"/>
+          <w:szCs w:val="21"/>
+          <w:lang w:eastAsia="sv-SE"/>
+        </w:rPr>
+        <w:t xml:space="preserve"> can be used.</w:t>
+      </w:r>
+    </w:p>
+    <w:p>
+      <w:pPr>
+        <w:pStyle w:val="NewNormal"/>
+        <w:rPr>
+          <w:lang w:eastAsia="sv-SE"/>
+        </w:rPr>
+      </w:pPr>
+      <w:r>
+        <w:t>. The basic time and frequency unit in the DL (UL) is one OFDM (SC-FDM) symbol and one subcarrier (virtual subcarrier), respectively. The subcarrier spacing is 15 kHz and therefore, the OFDM symbol duration is 66.67 us. Each OFDM/SC-FDM symbol is pre-appended with a cyclic prefix (CP) to suppress the inter-symbol interference and mitigate multi-path. Two CP durations are defined; the normal CP has a duration of 4.7 us and the extended CP has a duration of 16 us. One resource element corresponds to one subcarrier (virtual subcarrier) in one OFDM (SC-FDM) symbol. OFDM (SCFDM) symbols are grouped in subframes of 1 ms duration. Each subframe is composed of two 0.5 ms slots. In order to limit the signaling overhead of data allocations, the minimum scheduling unit for the DL and UL of LTE is referred to as a resource block (RB). One RB pair consists of 12 subcarriers in the frequency domain (i.e., 180 kHz) and one subframe in the time domain (i.e., 1 ms). In the DL, all the control information is time-division multiplexed (TDM) with the data transmission. The DL control information is concentrated in the first slot of the first subframe, and dynamically spans the first one, two, or three OFDM symbols of the subframe. Subframes are further grouped in 10 ms radio frames. Figure 3 illustrates the physical layer frame structure for FDD. Each radio frame has two 5 ms halves containing the signals necessary to obtain the physical identity of the cell. These signals are what we call the acquisition channels, which are the primary and secondary synchronization signals, providing the physical cell identity (PCI) of the cell, and the physical broadcast channel (PBCH), which provides some critical system information such as the DL transmission bandwidth and the number of DL antenna ports. The acquisition channels share the property of spanning the middle six RBs of the system bandwidth. This enables having the same acquisition channels irrespective of the actual system bandwidth (up to 20 MHz is supported for Rel-8). LTE defines a reference or pilot signal in Rel-8, referred to as a common reference signal (CRS), which is used for mobility measurements as well as for demodulation of the DL control and data channels. The CRS transmission is distributed in time and frequency, as shown in Fig. 3, to enable adequate time and frequency interpolation of the channel estimates for the purpose of coherent reception of the transmitted signals in time- and frequency-selective channels. As discussed later, co-channel deployments of heterogeneous networks rely on the coordination of almost blank subframes. Almost blank subframes are intended to reduce the interference created by the transmitting node while providing full legacy support. For that reason, on almost blank subframes, eNB does not schedule unicast traffic while transmitting acquisition channels and CRS to provide legacy support. 3GPP has been working on further improving the spectral efficiency of LTE as part of its Rel- 10 version. LTE Rel-10 is being developed to meet ITU requirements for IMT-Advanced technology. LTE Rel-10 [19], also termed LTEAdvanced (LTE-A), supports improved MIMO operation as DL MIMO support is enhanced (8 Tx × 8 Rx is supported), and UL MIMO (4 Tx × 4 Rx) is introduced to improve link spectral efficiency. Signaling mechanisms enabling aggregation of multiple carriers are also introduced in LTE Rel-10, offering improvements in peak user data throughput. Up to five 20-MHz component carriers can be aggregated, offering a peak data rate of more than 1 Gb/s. However, these improvements, while significant from the link perspective and for users in good coverage, or in terms of the peak data rates for lightly loaded systems, do not translate into significant improvements in terms of system spectral efficiency in bits per second per Hertz. System gains are only achievable through increased node density and deployment of low-power nodes, such as pico, femto, and relay base stations.</w:t>
       </w:r>
     </w:p>
     <w:p>
@@ -8489,6 +9687,31 @@
           <w:sz w:val="32"/>
           <w:szCs w:val="24"/>
         </w:rPr>
+        <w:t>Landström, S., &amp; Anders, F. (2011). Ericsson Review: Heterogeneous networks-increasing cellular capacity.</w:t>
+      </w:r>
+    </w:p>
+    <w:p>
+      <w:pPr>
+        <w:widowControl w:val="0"/>
+        <w:autoSpaceDE w:val="0"/>
+        <w:autoSpaceDN w:val="0"/>
+        <w:adjustRightInd w:val="0"/>
+        <w:spacing w:before="480" w:after="240" w:line="240" w:lineRule="auto"/>
+        <w:ind w:left="480" w:hanging="480"/>
+        <w:rPr>
+          <w:rFonts w:ascii="Times New Roman" w:hAnsi="Times New Roman" w:cs="Times New Roman"/>
+          <w:noProof/>
+          <w:sz w:val="32"/>
+          <w:szCs w:val="24"/>
+        </w:rPr>
+      </w:pPr>
+      <w:r>
+        <w:rPr>
+          <w:rFonts w:ascii="Times New Roman" w:hAnsi="Times New Roman" w:cs="Times New Roman"/>
+          <w:noProof/>
+          <w:sz w:val="32"/>
+          <w:szCs w:val="24"/>
+        </w:rPr>
         <w:t xml:space="preserve">Rydén, V. (2016). </w:t>
       </w:r>
       <w:r>
@@ -8702,10 +9925,9 @@
       <w:r>
         <w:t xml:space="preserve"> more.</w:t>
       </w:r>
-      <w:bookmarkEnd w:id="4"/>
     </w:p>
     <w:sectPr>
-      <w:footerReference w:type="default" r:id="rId10"/>
+      <w:footerReference w:type="default" r:id="rId11"/>
       <w:pgSz w:w="9582" w:h="13551" w:code="9"/>
       <w:pgMar w:top="1418" w:right="1418" w:bottom="1418" w:left="1418" w:header="720" w:footer="567" w:gutter="0"/>
       <w:cols w:space="720"/>
@@ -8777,7 +9999,7 @@
           <w:rPr>
             <w:noProof/>
           </w:rPr>
-          <w:t>6</w:t>
+          <w:t>8</w:t>
         </w:r>
         <w:r>
           <w:rPr>
@@ -8916,6 +10138,155 @@
     </w:lvl>
   </w:abstractNum>
   <w:abstractNum w:abstractNumId="1" w15:restartNumberingAfterBreak="0">
+    <w:nsid w:val="07A31ABA"/>
+    <w:multiLevelType w:val="multilevel"/>
+    <w:tmpl w:val="24786D8C"/>
+    <w:lvl w:ilvl="0">
+      <w:start w:val="1"/>
+      <w:numFmt w:val="bullet"/>
+      <w:lvlText w:val=""/>
+      <w:lvlJc w:val="left"/>
+      <w:pPr>
+        <w:tabs>
+          <w:tab w:val="num" w:pos="720"/>
+        </w:tabs>
+        <w:ind w:left="720" w:hanging="360"/>
+      </w:pPr>
+      <w:rPr>
+        <w:rFonts w:ascii="Symbol" w:hAnsi="Symbol" w:hint="default"/>
+        <w:sz w:val="20"/>
+      </w:rPr>
+    </w:lvl>
+    <w:lvl w:ilvl="1" w:tentative="1">
+      <w:start w:val="1"/>
+      <w:numFmt w:val="bullet"/>
+      <w:lvlText w:val="o"/>
+      <w:lvlJc w:val="left"/>
+      <w:pPr>
+        <w:tabs>
+          <w:tab w:val="num" w:pos="1440"/>
+        </w:tabs>
+        <w:ind w:left="1440" w:hanging="360"/>
+      </w:pPr>
+      <w:rPr>
+        <w:rFonts w:ascii="Courier New" w:hAnsi="Courier New" w:hint="default"/>
+        <w:sz w:val="20"/>
+      </w:rPr>
+    </w:lvl>
+    <w:lvl w:ilvl="2" w:tentative="1">
+      <w:start w:val="1"/>
+      <w:numFmt w:val="bullet"/>
+      <w:lvlText w:val=""/>
+      <w:lvlJc w:val="left"/>
+      <w:pPr>
+        <w:tabs>
+          <w:tab w:val="num" w:pos="2160"/>
+        </w:tabs>
+        <w:ind w:left="2160" w:hanging="360"/>
+      </w:pPr>
+      <w:rPr>
+        <w:rFonts w:ascii="Wingdings" w:hAnsi="Wingdings" w:hint="default"/>
+        <w:sz w:val="20"/>
+      </w:rPr>
+    </w:lvl>
+    <w:lvl w:ilvl="3" w:tentative="1">
+      <w:start w:val="1"/>
+      <w:numFmt w:val="bullet"/>
+      <w:lvlText w:val=""/>
+      <w:lvlJc w:val="left"/>
+      <w:pPr>
+        <w:tabs>
+          <w:tab w:val="num" w:pos="2880"/>
+        </w:tabs>
+        <w:ind w:left="2880" w:hanging="360"/>
+      </w:pPr>
+      <w:rPr>
+        <w:rFonts w:ascii="Wingdings" w:hAnsi="Wingdings" w:hint="default"/>
+        <w:sz w:val="20"/>
+      </w:rPr>
+    </w:lvl>
+    <w:lvl w:ilvl="4" w:tentative="1">
+      <w:start w:val="1"/>
+      <w:numFmt w:val="bullet"/>
+      <w:lvlText w:val=""/>
+      <w:lvlJc w:val="left"/>
+      <w:pPr>
+        <w:tabs>
+          <w:tab w:val="num" w:pos="3600"/>
+        </w:tabs>
+        <w:ind w:left="3600" w:hanging="360"/>
+      </w:pPr>
+      <w:rPr>
+        <w:rFonts w:ascii="Wingdings" w:hAnsi="Wingdings" w:hint="default"/>
+        <w:sz w:val="20"/>
+      </w:rPr>
+    </w:lvl>
+    <w:lvl w:ilvl="5" w:tentative="1">
+      <w:start w:val="1"/>
+      <w:numFmt w:val="bullet"/>
+      <w:lvlText w:val=""/>
+      <w:lvlJc w:val="left"/>
+      <w:pPr>
+        <w:tabs>
+          <w:tab w:val="num" w:pos="4320"/>
+        </w:tabs>
+        <w:ind w:left="4320" w:hanging="360"/>
+      </w:pPr>
+      <w:rPr>
+        <w:rFonts w:ascii="Wingdings" w:hAnsi="Wingdings" w:hint="default"/>
+        <w:sz w:val="20"/>
+      </w:rPr>
+    </w:lvl>
+    <w:lvl w:ilvl="6" w:tentative="1">
+      <w:start w:val="1"/>
+      <w:numFmt w:val="bullet"/>
+      <w:lvlText w:val=""/>
+      <w:lvlJc w:val="left"/>
+      <w:pPr>
+        <w:tabs>
+          <w:tab w:val="num" w:pos="5040"/>
+        </w:tabs>
+        <w:ind w:left="5040" w:hanging="360"/>
+      </w:pPr>
+      <w:rPr>
+        <w:rFonts w:ascii="Wingdings" w:hAnsi="Wingdings" w:hint="default"/>
+        <w:sz w:val="20"/>
+      </w:rPr>
+    </w:lvl>
+    <w:lvl w:ilvl="7" w:tentative="1">
+      <w:start w:val="1"/>
+      <w:numFmt w:val="bullet"/>
+      <w:lvlText w:val=""/>
+      <w:lvlJc w:val="left"/>
+      <w:pPr>
+        <w:tabs>
+          <w:tab w:val="num" w:pos="5760"/>
+        </w:tabs>
+        <w:ind w:left="5760" w:hanging="360"/>
+      </w:pPr>
+      <w:rPr>
+        <w:rFonts w:ascii="Wingdings" w:hAnsi="Wingdings" w:hint="default"/>
+        <w:sz w:val="20"/>
+      </w:rPr>
+    </w:lvl>
+    <w:lvl w:ilvl="8" w:tentative="1">
+      <w:start w:val="1"/>
+      <w:numFmt w:val="bullet"/>
+      <w:lvlText w:val=""/>
+      <w:lvlJc w:val="left"/>
+      <w:pPr>
+        <w:tabs>
+          <w:tab w:val="num" w:pos="6480"/>
+        </w:tabs>
+        <w:ind w:left="6480" w:hanging="360"/>
+      </w:pPr>
+      <w:rPr>
+        <w:rFonts w:ascii="Wingdings" w:hAnsi="Wingdings" w:hint="default"/>
+        <w:sz w:val="20"/>
+      </w:rPr>
+    </w:lvl>
+  </w:abstractNum>
+  <w:abstractNum w:abstractNumId="2" w15:restartNumberingAfterBreak="0">
     <w:nsid w:val="0ADC4B94"/>
     <w:multiLevelType w:val="hybridMultilevel"/>
     <w:tmpl w:val="63CE4FCA"/>
@@ -9028,7 +10399,7 @@
       </w:rPr>
     </w:lvl>
   </w:abstractNum>
-  <w:abstractNum w:abstractNumId="2" w15:restartNumberingAfterBreak="0">
+  <w:abstractNum w:abstractNumId="3" w15:restartNumberingAfterBreak="0">
     <w:nsid w:val="14E9622D"/>
     <w:multiLevelType w:val="hybridMultilevel"/>
     <w:tmpl w:val="19A4111C"/>
@@ -9162,7 +10533,7 @@
       </w:pPr>
     </w:lvl>
   </w:abstractNum>
-  <w:abstractNum w:abstractNumId="3" w15:restartNumberingAfterBreak="0">
+  <w:abstractNum w:abstractNumId="4" w15:restartNumberingAfterBreak="0">
     <w:nsid w:val="17CB048A"/>
     <w:multiLevelType w:val="hybridMultilevel"/>
     <w:tmpl w:val="A0B26286"/>
@@ -9275,7 +10646,7 @@
       </w:rPr>
     </w:lvl>
   </w:abstractNum>
-  <w:abstractNum w:abstractNumId="4" w15:restartNumberingAfterBreak="0">
+  <w:abstractNum w:abstractNumId="5" w15:restartNumberingAfterBreak="0">
     <w:nsid w:val="1EEB616D"/>
     <w:multiLevelType w:val="hybridMultilevel"/>
     <w:tmpl w:val="B9326436"/>
@@ -9361,7 +10732,7 @@
       </w:pPr>
     </w:lvl>
   </w:abstractNum>
-  <w:abstractNum w:abstractNumId="5" w15:restartNumberingAfterBreak="0">
+  <w:abstractNum w:abstractNumId="6" w15:restartNumberingAfterBreak="0">
     <w:nsid w:val="1F2D4881"/>
     <w:multiLevelType w:val="hybridMultilevel"/>
     <w:tmpl w:val="6632EC96"/>
@@ -9451,7 +10822,7 @@
       </w:pPr>
     </w:lvl>
   </w:abstractNum>
-  <w:abstractNum w:abstractNumId="6" w15:restartNumberingAfterBreak="0">
+  <w:abstractNum w:abstractNumId="7" w15:restartNumberingAfterBreak="0">
     <w:nsid w:val="214879FC"/>
     <w:multiLevelType w:val="hybridMultilevel"/>
     <w:tmpl w:val="295879CA"/>
@@ -9544,7 +10915,7 @@
       </w:pPr>
     </w:lvl>
   </w:abstractNum>
-  <w:abstractNum w:abstractNumId="7" w15:restartNumberingAfterBreak="0">
+  <w:abstractNum w:abstractNumId="8" w15:restartNumberingAfterBreak="0">
     <w:nsid w:val="26A967AA"/>
     <w:multiLevelType w:val="hybridMultilevel"/>
     <w:tmpl w:val="889651B4"/>
@@ -9657,7 +11028,7 @@
       </w:rPr>
     </w:lvl>
   </w:abstractNum>
-  <w:abstractNum w:abstractNumId="8" w15:restartNumberingAfterBreak="0">
+  <w:abstractNum w:abstractNumId="9" w15:restartNumberingAfterBreak="0">
     <w:nsid w:val="27D71BA8"/>
     <w:multiLevelType w:val="hybridMultilevel"/>
     <w:tmpl w:val="A976B584"/>
@@ -9770,7 +11141,7 @@
       </w:rPr>
     </w:lvl>
   </w:abstractNum>
-  <w:abstractNum w:abstractNumId="9" w15:restartNumberingAfterBreak="0">
+  <w:abstractNum w:abstractNumId="10" w15:restartNumberingAfterBreak="0">
     <w:nsid w:val="287F3C61"/>
     <w:multiLevelType w:val="multilevel"/>
     <w:tmpl w:val="EADA5BD6"/>
@@ -9888,7 +11259,7 @@
       </w:rPr>
     </w:lvl>
   </w:abstractNum>
-  <w:abstractNum w:abstractNumId="10" w15:restartNumberingAfterBreak="0">
+  <w:abstractNum w:abstractNumId="11" w15:restartNumberingAfterBreak="0">
     <w:nsid w:val="4CD142BA"/>
     <w:multiLevelType w:val="multilevel"/>
     <w:tmpl w:val="35CC318E"/>
@@ -10001,7 +11372,7 @@
       </w:rPr>
     </w:lvl>
   </w:abstractNum>
-  <w:abstractNum w:abstractNumId="11" w15:restartNumberingAfterBreak="0">
+  <w:abstractNum w:abstractNumId="12" w15:restartNumberingAfterBreak="0">
     <w:nsid w:val="52CA544A"/>
     <w:multiLevelType w:val="singleLevel"/>
     <w:tmpl w:val="987C499A"/>
@@ -10027,7 +11398,7 @@
       </w:rPr>
     </w:lvl>
   </w:abstractNum>
-  <w:abstractNum w:abstractNumId="12" w15:restartNumberingAfterBreak="0">
+  <w:abstractNum w:abstractNumId="13" w15:restartNumberingAfterBreak="0">
     <w:nsid w:val="53F5155C"/>
     <w:multiLevelType w:val="hybridMultilevel"/>
     <w:tmpl w:val="4CE8DEA4"/>
@@ -10140,7 +11511,7 @@
       </w:rPr>
     </w:lvl>
   </w:abstractNum>
-  <w:abstractNum w:abstractNumId="13" w15:restartNumberingAfterBreak="0">
+  <w:abstractNum w:abstractNumId="14" w15:restartNumberingAfterBreak="0">
     <w:nsid w:val="54D8330B"/>
     <w:multiLevelType w:val="hybridMultilevel"/>
     <w:tmpl w:val="625A9F26"/>
@@ -10237,7 +11608,7 @@
       </w:pPr>
     </w:lvl>
   </w:abstractNum>
-  <w:abstractNum w:abstractNumId="14" w15:restartNumberingAfterBreak="0">
+  <w:abstractNum w:abstractNumId="15" w15:restartNumberingAfterBreak="0">
     <w:nsid w:val="56F81DA5"/>
     <w:multiLevelType w:val="hybridMultilevel"/>
     <w:tmpl w:val="068A14CE"/>
@@ -10350,7 +11721,7 @@
       </w:rPr>
     </w:lvl>
   </w:abstractNum>
-  <w:abstractNum w:abstractNumId="15" w15:restartNumberingAfterBreak="0">
+  <w:abstractNum w:abstractNumId="16" w15:restartNumberingAfterBreak="0">
     <w:nsid w:val="57A2184C"/>
     <w:multiLevelType w:val="hybridMultilevel"/>
     <w:tmpl w:val="8CB20208"/>
@@ -10463,7 +11834,7 @@
       </w:rPr>
     </w:lvl>
   </w:abstractNum>
-  <w:abstractNum w:abstractNumId="16" w15:restartNumberingAfterBreak="0">
+  <w:abstractNum w:abstractNumId="17" w15:restartNumberingAfterBreak="0">
     <w:nsid w:val="580B643E"/>
     <w:multiLevelType w:val="hybridMultilevel"/>
     <w:tmpl w:val="DAC2C570"/>
@@ -10576,7 +11947,7 @@
       </w:rPr>
     </w:lvl>
   </w:abstractNum>
-  <w:abstractNum w:abstractNumId="17" w15:restartNumberingAfterBreak="0">
+  <w:abstractNum w:abstractNumId="18" w15:restartNumberingAfterBreak="0">
     <w:nsid w:val="5864348A"/>
     <w:multiLevelType w:val="hybridMultilevel"/>
     <w:tmpl w:val="8A4619F0"/>
@@ -10689,7 +12060,7 @@
       </w:rPr>
     </w:lvl>
   </w:abstractNum>
-  <w:abstractNum w:abstractNumId="18" w15:restartNumberingAfterBreak="0">
+  <w:abstractNum w:abstractNumId="19" w15:restartNumberingAfterBreak="0">
     <w:nsid w:val="59351991"/>
     <w:multiLevelType w:val="hybridMultilevel"/>
     <w:tmpl w:val="13E0E406"/>
@@ -10802,7 +12173,7 @@
       </w:rPr>
     </w:lvl>
   </w:abstractNum>
-  <w:abstractNum w:abstractNumId="19" w15:restartNumberingAfterBreak="0">
+  <w:abstractNum w:abstractNumId="20" w15:restartNumberingAfterBreak="0">
     <w:nsid w:val="5C284153"/>
     <w:multiLevelType w:val="hybridMultilevel"/>
     <w:tmpl w:val="9E1E8D7A"/>
@@ -10892,7 +12263,93 @@
       </w:pPr>
     </w:lvl>
   </w:abstractNum>
-  <w:abstractNum w:abstractNumId="20" w15:restartNumberingAfterBreak="0">
+  <w:abstractNum w:abstractNumId="21" w15:restartNumberingAfterBreak="0">
+    <w:nsid w:val="63C60100"/>
+    <w:multiLevelType w:val="multilevel"/>
+    <w:tmpl w:val="041D001F"/>
+    <w:lvl w:ilvl="0">
+      <w:start w:val="1"/>
+      <w:numFmt w:val="decimal"/>
+      <w:lvlText w:val="%1."/>
+      <w:lvlJc w:val="left"/>
+      <w:pPr>
+        <w:ind w:left="360" w:hanging="360"/>
+      </w:pPr>
+    </w:lvl>
+    <w:lvl w:ilvl="1">
+      <w:start w:val="1"/>
+      <w:numFmt w:val="decimal"/>
+      <w:lvlText w:val="%1.%2."/>
+      <w:lvlJc w:val="left"/>
+      <w:pPr>
+        <w:ind w:left="792" w:hanging="432"/>
+      </w:pPr>
+    </w:lvl>
+    <w:lvl w:ilvl="2">
+      <w:start w:val="1"/>
+      <w:numFmt w:val="decimal"/>
+      <w:lvlText w:val="%1.%2.%3."/>
+      <w:lvlJc w:val="left"/>
+      <w:pPr>
+        <w:ind w:left="1224" w:hanging="504"/>
+      </w:pPr>
+    </w:lvl>
+    <w:lvl w:ilvl="3">
+      <w:start w:val="1"/>
+      <w:numFmt w:val="decimal"/>
+      <w:lvlText w:val="%1.%2.%3.%4."/>
+      <w:lvlJc w:val="left"/>
+      <w:pPr>
+        <w:ind w:left="1728" w:hanging="648"/>
+      </w:pPr>
+    </w:lvl>
+    <w:lvl w:ilvl="4">
+      <w:start w:val="1"/>
+      <w:numFmt w:val="decimal"/>
+      <w:lvlText w:val="%1.%2.%3.%4.%5."/>
+      <w:lvlJc w:val="left"/>
+      <w:pPr>
+        <w:ind w:left="2232" w:hanging="792"/>
+      </w:pPr>
+    </w:lvl>
+    <w:lvl w:ilvl="5">
+      <w:start w:val="1"/>
+      <w:numFmt w:val="decimal"/>
+      <w:lvlText w:val="%1.%2.%3.%4.%5.%6."/>
+      <w:lvlJc w:val="left"/>
+      <w:pPr>
+        <w:ind w:left="2736" w:hanging="936"/>
+      </w:pPr>
+    </w:lvl>
+    <w:lvl w:ilvl="6">
+      <w:start w:val="1"/>
+      <w:numFmt w:val="decimal"/>
+      <w:lvlText w:val="%1.%2.%3.%4.%5.%6.%7."/>
+      <w:lvlJc w:val="left"/>
+      <w:pPr>
+        <w:ind w:left="3240" w:hanging="1080"/>
+      </w:pPr>
+    </w:lvl>
+    <w:lvl w:ilvl="7">
+      <w:start w:val="1"/>
+      <w:numFmt w:val="decimal"/>
+      <w:lvlText w:val="%1.%2.%3.%4.%5.%6.%7.%8."/>
+      <w:lvlJc w:val="left"/>
+      <w:pPr>
+        <w:ind w:left="3744" w:hanging="1224"/>
+      </w:pPr>
+    </w:lvl>
+    <w:lvl w:ilvl="8">
+      <w:start w:val="1"/>
+      <w:numFmt w:val="decimal"/>
+      <w:lvlText w:val="%1.%2.%3.%4.%5.%6.%7.%8.%9."/>
+      <w:lvlJc w:val="left"/>
+      <w:pPr>
+        <w:ind w:left="4320" w:hanging="1440"/>
+      </w:pPr>
+    </w:lvl>
+  </w:abstractNum>
+  <w:abstractNum w:abstractNumId="22" w15:restartNumberingAfterBreak="0">
     <w:nsid w:val="6C402C58"/>
     <w:multiLevelType w:val="hybridMultilevel"/>
     <w:tmpl w:val="F7F04D5E"/>
@@ -11036,7 +12493,7 @@
       </w:rPr>
     </w:lvl>
   </w:abstractNum>
-  <w:abstractNum w:abstractNumId="21" w15:restartNumberingAfterBreak="0">
+  <w:abstractNum w:abstractNumId="23" w15:restartNumberingAfterBreak="0">
     <w:nsid w:val="6CD32DA8"/>
     <w:multiLevelType w:val="singleLevel"/>
     <w:tmpl w:val="166470C2"/>
@@ -11061,7 +12518,7 @@
       </w:rPr>
     </w:lvl>
   </w:abstractNum>
-  <w:abstractNum w:abstractNumId="22" w15:restartNumberingAfterBreak="0">
+  <w:abstractNum w:abstractNumId="24" w15:restartNumberingAfterBreak="0">
     <w:nsid w:val="72F85E48"/>
     <w:multiLevelType w:val="multilevel"/>
     <w:tmpl w:val="35CC318E"/>
@@ -11174,7 +12631,7 @@
       </w:rPr>
     </w:lvl>
   </w:abstractNum>
-  <w:abstractNum w:abstractNumId="23" w15:restartNumberingAfterBreak="0">
+  <w:abstractNum w:abstractNumId="25" w15:restartNumberingAfterBreak="0">
     <w:nsid w:val="7A4612FC"/>
     <w:multiLevelType w:val="hybridMultilevel"/>
     <w:tmpl w:val="D37A93D8"/>
@@ -11263,7 +12720,7 @@
       </w:pPr>
     </w:lvl>
   </w:abstractNum>
-  <w:abstractNum w:abstractNumId="24" w15:restartNumberingAfterBreak="0">
+  <w:abstractNum w:abstractNumId="26" w15:restartNumberingAfterBreak="0">
     <w:nsid w:val="7D8663D2"/>
     <w:multiLevelType w:val="multilevel"/>
     <w:tmpl w:val="35CC318E"/>
@@ -11376,17 +12833,17 @@
       </w:rPr>
     </w:lvl>
   </w:abstractNum>
-  <w:abstractNum w:abstractNumId="25" w15:restartNumberingAfterBreak="0">
+  <w:abstractNum w:abstractNumId="27" w15:restartNumberingAfterBreak="0">
     <w:nsid w:val="7E037A2B"/>
     <w:multiLevelType w:val="multilevel"/>
     <w:tmpl w:val="EADA5BD6"/>
     <w:numStyleLink w:val="H1"/>
   </w:abstractNum>
   <w:num w:numId="1">
-    <w:abstractNumId w:val="9"/>
+    <w:abstractNumId w:val="10"/>
   </w:num>
   <w:num w:numId="2">
-    <w:abstractNumId w:val="25"/>
+    <w:abstractNumId w:val="27"/>
     <w:lvlOverride w:ilvl="0">
       <w:lvl w:ilvl="0">
         <w:start w:val="1"/>
@@ -11466,85 +12923,85 @@
     </w:lvlOverride>
   </w:num>
   <w:num w:numId="3">
-    <w:abstractNumId w:val="21"/>
+    <w:abstractNumId w:val="23"/>
   </w:num>
   <w:num w:numId="4">
-    <w:abstractNumId w:val="2"/>
+    <w:abstractNumId w:val="3"/>
   </w:num>
   <w:num w:numId="5">
-    <w:abstractNumId w:val="19"/>
+    <w:abstractNumId w:val="20"/>
   </w:num>
   <w:num w:numId="6">
+    <w:abstractNumId w:val="17"/>
+  </w:num>
+  <w:num w:numId="7">
+    <w:abstractNumId w:val="5"/>
+  </w:num>
+  <w:num w:numId="8">
+    <w:abstractNumId w:val="25"/>
+  </w:num>
+  <w:num w:numId="9">
+    <w:abstractNumId w:val="12"/>
+  </w:num>
+  <w:num w:numId="10">
+    <w:abstractNumId w:val="22"/>
+  </w:num>
+  <w:num w:numId="11">
+    <w:abstractNumId w:val="14"/>
+  </w:num>
+  <w:num w:numId="12">
+    <w:abstractNumId w:val="9"/>
+  </w:num>
+  <w:num w:numId="13">
+    <w:abstractNumId w:val="4"/>
+  </w:num>
+  <w:num w:numId="14">
     <w:abstractNumId w:val="16"/>
   </w:num>
-  <w:num w:numId="7">
-    <w:abstractNumId w:val="4"/>
-  </w:num>
-  <w:num w:numId="8">
-    <w:abstractNumId w:val="23"/>
-  </w:num>
-  <w:num w:numId="9">
-    <w:abstractNumId w:val="11"/>
-  </w:num>
-  <w:num w:numId="10">
-    <w:abstractNumId w:val="20"/>
-  </w:num>
-  <w:num w:numId="11">
-    <w:abstractNumId w:val="13"/>
-  </w:num>
-  <w:num w:numId="12">
-    <w:abstractNumId w:val="8"/>
-  </w:num>
-  <w:num w:numId="13">
-    <w:abstractNumId w:val="3"/>
-  </w:num>
-  <w:num w:numId="14">
-    <w:abstractNumId w:val="15"/>
-  </w:num>
   <w:num w:numId="15">
-    <w:abstractNumId w:val="18"/>
+    <w:abstractNumId w:val="19"/>
   </w:num>
   <w:num w:numId="16">
     <w:abstractNumId w:val="0"/>
   </w:num>
   <w:num w:numId="17">
-    <w:abstractNumId w:val="4"/>
+    <w:abstractNumId w:val="5"/>
     <w:lvlOverride w:ilvl="0">
       <w:startOverride w:val="1"/>
     </w:lvlOverride>
   </w:num>
   <w:num w:numId="18">
-    <w:abstractNumId w:val="4"/>
+    <w:abstractNumId w:val="5"/>
     <w:lvlOverride w:ilvl="0">
       <w:startOverride w:val="1"/>
     </w:lvlOverride>
   </w:num>
   <w:num w:numId="19">
+    <w:abstractNumId w:val="7"/>
+  </w:num>
+  <w:num w:numId="20">
     <w:abstractNumId w:val="6"/>
   </w:num>
-  <w:num w:numId="20">
-    <w:abstractNumId w:val="5"/>
-  </w:num>
   <w:num w:numId="21">
-    <w:abstractNumId w:val="12"/>
+    <w:abstractNumId w:val="13"/>
   </w:num>
   <w:num w:numId="22">
-    <w:abstractNumId w:val="14"/>
+    <w:abstractNumId w:val="15"/>
   </w:num>
   <w:num w:numId="23">
-    <w:abstractNumId w:val="7"/>
+    <w:abstractNumId w:val="8"/>
   </w:num>
   <w:num w:numId="24">
-    <w:abstractNumId w:val="1"/>
+    <w:abstractNumId w:val="2"/>
   </w:num>
   <w:num w:numId="25">
-    <w:abstractNumId w:val="17"/>
+    <w:abstractNumId w:val="18"/>
   </w:num>
   <w:num w:numId="26">
-    <w:abstractNumId w:val="10"/>
+    <w:abstractNumId w:val="11"/>
   </w:num>
   <w:num w:numId="27">
-    <w:abstractNumId w:val="25"/>
+    <w:abstractNumId w:val="27"/>
     <w:lvlOverride w:ilvl="0">
       <w:lvl w:ilvl="0">
         <w:start w:val="1"/>
@@ -11624,10 +13081,16 @@
     </w:lvlOverride>
   </w:num>
   <w:num w:numId="28">
-    <w:abstractNumId w:val="22"/>
+    <w:abstractNumId w:val="24"/>
   </w:num>
   <w:num w:numId="29">
-    <w:abstractNumId w:val="24"/>
+    <w:abstractNumId w:val="26"/>
+  </w:num>
+  <w:num w:numId="30">
+    <w:abstractNumId w:val="21"/>
+  </w:num>
+  <w:num w:numId="31">
+    <w:abstractNumId w:val="1"/>
   </w:num>
   <w:numIdMacAtCleanup w:val="15"/>
 </w:numbering>
@@ -12847,6 +14310,18 @@
     <w:basedOn w:val="DefaultParagraphFont"/>
     <w:rsid w:val="001874E4"/>
   </w:style>
+  <w:style w:type="character" w:styleId="Hyperlink">
+    <w:name w:val="Hyperlink"/>
+    <w:basedOn w:val="DefaultParagraphFont"/>
+    <w:uiPriority w:val="99"/>
+    <w:semiHidden/>
+    <w:unhideWhenUsed/>
+    <w:rsid w:val="004C3B1D"/>
+    <w:rPr>
+      <w:color w:val="0000FF"/>
+      <w:u w:val="single"/>
+    </w:rPr>
+  </w:style>
 </w:styles>
 </file>
 
@@ -13140,7 +14615,7 @@
 </file>
 
 <file path=customXml/itemProps1.xml><?xml version="1.0" encoding="utf-8"?>
-<ds:datastoreItem xmlns:ds="http://schemas.openxmlformats.org/officeDocument/2006/customXml" ds:itemID="{0D463F86-81C5-4381-883F-5B8FBB730844}">
+<ds:datastoreItem xmlns:ds="http://schemas.openxmlformats.org/officeDocument/2006/customXml" ds:itemID="{4B1313B0-2148-42AF-B31A-9546744B43A2}">
   <ds:schemaRefs>
     <ds:schemaRef ds:uri="http://schemas.openxmlformats.org/officeDocument/2006/bibliography"/>
   </ds:schemaRefs>

</xml_diff>

<commit_message>
added OFDM and MIMO pictures
added OFDM and MIMO pictures
</commit_message>
<xml_diff>
--- a/Thesis_Draft/Master thesis Koustubh 3.docx
+++ b/Thesis_Draft/Master thesis Koustubh 3.docx
@@ -2892,8 +2892,6 @@
           <w:lang w:eastAsia="sv-SE"/>
         </w:rPr>
       </w:pPr>
-      <w:bookmarkStart w:id="4" w:name="_GoBack"/>
-      <w:bookmarkEnd w:id="4"/>
       <w:r>
         <w:rPr>
           <w:lang w:eastAsia="sv-SE"/>
@@ -2914,6 +2912,14 @@
           <w:lang w:eastAsia="sv-SE"/>
         </w:rPr>
       </w:pPr>
+    </w:p>
+    <w:p>
+      <w:pPr>
+        <w:pStyle w:val="NewNormal"/>
+        <w:rPr>
+          <w:lang w:eastAsia="sv-SE"/>
+        </w:rPr>
+      </w:pPr>
       <w:r>
         <w:rPr>
           <w:lang w:eastAsia="sv-SE"/>
@@ -2934,6 +2940,14 @@
           <w:lang w:eastAsia="sv-SE"/>
         </w:rPr>
       </w:pPr>
+    </w:p>
+    <w:p>
+      <w:pPr>
+        <w:pStyle w:val="NewNormal"/>
+        <w:rPr>
+          <w:lang w:eastAsia="sv-SE"/>
+        </w:rPr>
+      </w:pPr>
       <w:r>
         <w:rPr>
           <w:lang w:eastAsia="sv-SE"/>
@@ -3004,6 +3018,76 @@
       </w:pPr>
       <w:r>
         <w:rPr>
+          <w:noProof/>
+          <w:lang w:val="sv-SE" w:eastAsia="sv-SE"/>
+        </w:rPr>
+        <w:drawing>
+          <wp:inline distT="0" distB="0" distL="0" distR="0" wp14:anchorId="39DFA7F5" wp14:editId="659BE841">
+            <wp:extent cx="4283710" cy="1877060"/>
+            <wp:effectExtent l="0" t="0" r="2540" b="8890"/>
+            <wp:docPr id="4" name="Picture 4"/>
+            <wp:cNvGraphicFramePr>
+              <a:graphicFrameLocks xmlns:a="http://schemas.openxmlformats.org/drawingml/2006/main" noChangeAspect="1"/>
+            </wp:cNvGraphicFramePr>
+            <a:graphic xmlns:a="http://schemas.openxmlformats.org/drawingml/2006/main">
+              <a:graphicData uri="http://schemas.openxmlformats.org/drawingml/2006/picture">
+                <pic:pic xmlns:pic="http://schemas.openxmlformats.org/drawingml/2006/picture">
+                  <pic:nvPicPr>
+                    <pic:cNvPr id="4" name="OFDM.gif"/>
+                    <pic:cNvPicPr/>
+                  </pic:nvPicPr>
+                  <pic:blipFill>
+                    <a:blip r:embed="rId11">
+                      <a:extLst>
+                        <a:ext uri="{28A0092B-C50C-407E-A947-70E740481C1C}">
+                          <a14:useLocalDpi xmlns:a14="http://schemas.microsoft.com/office/drawing/2010/main" val="0"/>
+                        </a:ext>
+                      </a:extLst>
+                    </a:blip>
+                    <a:stretch>
+                      <a:fillRect/>
+                    </a:stretch>
+                  </pic:blipFill>
+                  <pic:spPr>
+                    <a:xfrm>
+                      <a:off x="0" y="0"/>
+                      <a:ext cx="4283710" cy="1877060"/>
+                    </a:xfrm>
+                    <a:prstGeom prst="rect">
+                      <a:avLst/>
+                    </a:prstGeom>
+                  </pic:spPr>
+                </pic:pic>
+              </a:graphicData>
+            </a:graphic>
+          </wp:inline>
+        </w:drawing>
+      </w:r>
+    </w:p>
+    <w:p>
+      <w:pPr>
+        <w:pStyle w:val="NewNormal"/>
+        <w:rPr>
+          <w:lang w:eastAsia="sv-SE"/>
+        </w:rPr>
+      </w:pPr>
+      <w:r>
+        <w:rPr>
+          <w:lang w:eastAsia="sv-SE"/>
+        </w:rPr>
+        <w:t>Figure 4. Comparison between FDM modulation technique and OFDM modulation technique</w:t>
+      </w:r>
+    </w:p>
+    <w:p>
+      <w:pPr>
+        <w:pStyle w:val="NewNormal"/>
+        <w:ind w:firstLine="0"/>
+        <w:rPr>
+          <w:lang w:eastAsia="sv-SE"/>
+        </w:rPr>
+      </w:pPr>
+      <w:r>
+        <w:rPr>
           <w:lang w:eastAsia="sv-SE"/>
         </w:rPr>
         <w:t xml:space="preserve">2.3.2 </w:t>
@@ -3028,43 +3112,10 @@
           <w:lang w:eastAsia="sv-SE"/>
         </w:rPr>
       </w:pPr>
-      <w:r>
-        <w:rPr>
-          <w:lang w:eastAsia="sv-SE"/>
-        </w:rPr>
-        <w:t>A key radio access feature for LTE is MIMO. The data streams going into and out of antenna in radio channel is used</w:t>
-      </w:r>
-      <w:r>
-        <w:rPr>
-          <w:lang w:eastAsia="sv-SE"/>
-        </w:rPr>
-        <w:t xml:space="preserve"> to for beamform</w:t>
-      </w:r>
-      <w:r>
-        <w:rPr>
-          <w:lang w:eastAsia="sv-SE"/>
-        </w:rPr>
-        <w:t>ing and transmit diversity. The diversity will result in low correlation of fading and this could be used for receive / transmit diversity. Better reception coul</w:t>
-      </w:r>
-      <w:r>
-        <w:rPr>
-          <w:lang w:eastAsia="sv-SE"/>
-        </w:rPr>
-        <w:t>d be generated by sending simul</w:t>
-      </w:r>
-      <w:r>
-        <w:rPr>
-          <w:lang w:eastAsia="sv-SE"/>
-        </w:rPr>
-        <w:t xml:space="preserve">taneously the </w:t>
-      </w:r>
-      <w:r>
-        <w:rPr>
-          <w:lang w:eastAsia="sv-SE"/>
-        </w:rPr>
-        <w:t xml:space="preserve">copies of the same data through the channel and receiving using multiple antennas. MIMO provides spatial multiplexing i.e sending different data streams transmitted in parallel over separate antennas. MIMO could be used to increase the throughput. As per the need </w:t>
-      </w:r>
-      <w:r>
+    </w:p>
+    <w:p>
+      <w:pPr>
+        <w:pStyle w:val="NewNormal"/>
         <w:rPr>
           <w:rFonts w:ascii="Arial" w:eastAsia="Times New Roman" w:hAnsi="Arial" w:cs="Arial"/>
           <w:color w:val="333333"/>
@@ -3072,7 +3123,42 @@
           <w:szCs w:val="21"/>
           <w:lang w:eastAsia="sv-SE"/>
         </w:rPr>
-        <w:t>2 x 2, 4 x 2, or 4 x 4 antenna</w:t>
+      </w:pPr>
+      <w:r>
+        <w:rPr>
+          <w:lang w:eastAsia="sv-SE"/>
+        </w:rPr>
+        <w:t>A key radio access feature for LTE is MIMO. The data streams going into and out of antenna in radio channel is used</w:t>
+      </w:r>
+      <w:r>
+        <w:rPr>
+          <w:lang w:eastAsia="sv-SE"/>
+        </w:rPr>
+        <w:t xml:space="preserve"> to for beamform</w:t>
+      </w:r>
+      <w:r>
+        <w:rPr>
+          <w:lang w:eastAsia="sv-SE"/>
+        </w:rPr>
+        <w:t>ing and transmit diversity. The diversity will result in low correlation of fading and this could be used for receive / transmit diversity. Better reception coul</w:t>
+      </w:r>
+      <w:r>
+        <w:rPr>
+          <w:lang w:eastAsia="sv-SE"/>
+        </w:rPr>
+        <w:t>d be generated by sending simul</w:t>
+      </w:r>
+      <w:r>
+        <w:rPr>
+          <w:lang w:eastAsia="sv-SE"/>
+        </w:rPr>
+        <w:t xml:space="preserve">taneously the </w:t>
+      </w:r>
+      <w:r>
+        <w:rPr>
+          <w:lang w:eastAsia="sv-SE"/>
+        </w:rPr>
+        <w:t xml:space="preserve">copies of the same data through the channel and receiving using multiple antennas. MIMO provides spatial multiplexing i.e sending different data streams transmitted in parallel over separate antennas. MIMO could be used to increase the throughput. As per the need </w:t>
       </w:r>
       <w:r>
         <w:rPr>
@@ -3082,7 +3168,7 @@
           <w:szCs w:val="21"/>
           <w:lang w:eastAsia="sv-SE"/>
         </w:rPr>
-        <w:t>s</w:t>
+        <w:t>2 x 2, 4 x 2, or 4 x 4 antenna</w:t>
       </w:r>
       <w:r>
         <w:rPr>
@@ -3092,6 +3178,16 @@
           <w:szCs w:val="21"/>
           <w:lang w:eastAsia="sv-SE"/>
         </w:rPr>
+        <w:t>s</w:t>
+      </w:r>
+      <w:r>
+        <w:rPr>
+          <w:rFonts w:ascii="Arial" w:eastAsia="Times New Roman" w:hAnsi="Arial" w:cs="Arial"/>
+          <w:color w:val="333333"/>
+          <w:sz w:val="21"/>
+          <w:szCs w:val="21"/>
+          <w:lang w:eastAsia="sv-SE"/>
+        </w:rPr>
         <w:t xml:space="preserve"> can be used.</w:t>
       </w:r>
     </w:p>
@@ -3102,8 +3198,90 @@
           <w:lang w:eastAsia="sv-SE"/>
         </w:rPr>
       </w:pPr>
-      <w:r>
-        <w:t>. The basic time and frequency unit in the DL (UL) is one OFDM (SC-FDM) symbol and one subcarrier (virtual subcarrier), respectively. The subcarrier spacing is 15 kHz and therefore, the OFDM symbol duration is 66.67 us. Each OFDM/SC-FDM symbol is pre-appended with a cyclic prefix (CP) to suppress the inter-symbol interference and mitigate multi-path. Two CP durations are defined; the normal CP has a duration of 4.7 us and the extended CP has a duration of 16 us. One resource element corresponds to one subcarrier (virtual subcarrier) in one OFDM (SC-FDM) symbol. OFDM (SCFDM) symbols are grouped in subframes of 1 ms duration. Each subframe is composed of two 0.5 ms slots. In order to limit the signaling overhead of data allocations, the minimum scheduling unit for the DL and UL of LTE is referred to as a resource block (RB). One RB pair consists of 12 subcarriers in the frequency domain (i.e., 180 kHz) and one subframe in the time domain (i.e., 1 ms). In the DL, all the control information is time-division multiplexed (TDM) with the data transmission. The DL control information is concentrated in the first slot of the first subframe, and dynamically spans the first one, two, or three OFDM symbols of the subframe. Subframes are further grouped in 10 ms radio frames. Figure 3 illustrates the physical layer frame structure for FDD. Each radio frame has two 5 ms halves containing the signals necessary to obtain the physical identity of the cell. These signals are what we call the acquisition channels, which are the primary and secondary synchronization signals, providing the physical cell identity (PCI) of the cell, and the physical broadcast channel (PBCH), which provides some critical system information such as the DL transmission bandwidth and the number of DL antenna ports. The acquisition channels share the property of spanning the middle six RBs of the system bandwidth. This enables having the same acquisition channels irrespective of the actual system bandwidth (up to 20 MHz is supported for Rel-8). LTE defines a reference or pilot signal in Rel-8, referred to as a common reference signal (CRS), which is used for mobility measurements as well as for demodulation of the DL control and data channels. The CRS transmission is distributed in time and frequency, as shown in Fig. 3, to enable adequate time and frequency interpolation of the channel estimates for the purpose of coherent reception of the transmitted signals in time- and frequency-selective channels. As discussed later, co-channel deployments of heterogeneous networks rely on the coordination of almost blank subframes. Almost blank subframes are intended to reduce the interference created by the transmitting node while providing full legacy support. For that reason, on almost blank subframes, eNB does not schedule unicast traffic while transmitting acquisition channels and CRS to provide legacy support. 3GPP has been working on further improving the spectral efficiency of LTE as part of its Rel- 10 version. LTE Rel-10 is being developed to meet ITU requirements for IMT-Advanced technology. LTE Rel-10 [19], also termed LTEAdvanced (LTE-A), supports improved MIMO operation as DL MIMO support is enhanced (8 Tx × 8 Rx is supported), and UL MIMO (4 Tx × 4 Rx) is introduced to improve link spectral efficiency. Signaling mechanisms enabling aggregation of multiple carriers are also introduced in LTE Rel-10, offering improvements in peak user data throughput. Up to five 20-MHz component carriers can be aggregated, offering a peak data rate of more than 1 Gb/s. However, these improvements, while significant from the link perspective and for users in good coverage, or in terms of the peak data rates for lightly loaded systems, do not translate into significant improvements in terms of system spectral efficiency in bits per second per Hertz. System gains are only achievable through increased node density and deployment of low-power nodes, such as pico, femto, and relay base stations.</w:t>
+    </w:p>
+    <w:p>
+      <w:pPr>
+        <w:pStyle w:val="NewNormal"/>
+        <w:rPr>
+          <w:lang w:eastAsia="sv-SE"/>
+        </w:rPr>
+      </w:pPr>
+      <w:r>
+        <w:rPr>
+          <w:noProof/>
+          <w:lang w:val="sv-SE" w:eastAsia="sv-SE"/>
+        </w:rPr>
+        <w:drawing>
+          <wp:inline distT="0" distB="0" distL="0" distR="0" wp14:anchorId="5B23B212" wp14:editId="319BE5B7">
+            <wp:extent cx="3829050" cy="1766570"/>
+            <wp:effectExtent l="0" t="0" r="0" b="5080"/>
+            <wp:docPr id="5" name="Picture 5"/>
+            <wp:cNvGraphicFramePr>
+              <a:graphicFrameLocks xmlns:a="http://schemas.openxmlformats.org/drawingml/2006/main" noChangeAspect="1"/>
+            </wp:cNvGraphicFramePr>
+            <a:graphic xmlns:a="http://schemas.openxmlformats.org/drawingml/2006/main">
+              <a:graphicData uri="http://schemas.openxmlformats.org/drawingml/2006/picture">
+                <pic:pic xmlns:pic="http://schemas.openxmlformats.org/drawingml/2006/picture">
+                  <pic:nvPicPr>
+                    <pic:cNvPr id="5" name="mimo.png"/>
+                    <pic:cNvPicPr/>
+                  </pic:nvPicPr>
+                  <pic:blipFill>
+                    <a:blip r:embed="rId12">
+                      <a:extLst>
+                        <a:ext uri="{28A0092B-C50C-407E-A947-70E740481C1C}">
+                          <a14:useLocalDpi xmlns:a14="http://schemas.microsoft.com/office/drawing/2010/main" val="0"/>
+                        </a:ext>
+                      </a:extLst>
+                    </a:blip>
+                    <a:stretch>
+                      <a:fillRect/>
+                    </a:stretch>
+                  </pic:blipFill>
+                  <pic:spPr>
+                    <a:xfrm>
+                      <a:off x="0" y="0"/>
+                      <a:ext cx="3829050" cy="1766570"/>
+                    </a:xfrm>
+                    <a:prstGeom prst="rect">
+                      <a:avLst/>
+                    </a:prstGeom>
+                  </pic:spPr>
+                </pic:pic>
+              </a:graphicData>
+            </a:graphic>
+          </wp:inline>
+        </w:drawing>
+      </w:r>
+    </w:p>
+    <w:p>
+      <w:pPr>
+        <w:pStyle w:val="NewNormal"/>
+        <w:rPr>
+          <w:lang w:eastAsia="sv-SE"/>
+        </w:rPr>
+      </w:pPr>
+      <w:r>
+        <w:rPr>
+          <w:lang w:eastAsia="sv-SE"/>
+        </w:rPr>
+        <w:t>Figure 5. Representation of MIMO scheme.</w:t>
+      </w:r>
+    </w:p>
+    <w:p>
+      <w:pPr>
+        <w:pStyle w:val="NewNormal"/>
+        <w:rPr>
+          <w:lang w:eastAsia="sv-SE"/>
+        </w:rPr>
+      </w:pPr>
+      <w:r>
+        <w:t xml:space="preserve">. The basic time and frequency unit in the DL (UL) is one OFDM (SC-FDM) symbol and one subcarrier (virtual subcarrier), respectively. The subcarrier spacing is 15 kHz and therefore, the OFDM symbol duration is 66.67 us. Each OFDM/SC-FDM symbol is pre-appended with a cyclic prefix (CP) to suppress the inter-symbol interference and mitigate multi-path. Two CP durations are defined; the normal CP has a duration of 4.7 us and the extended CP has a duration of 16 us. One resource element corresponds to one subcarrier (virtual subcarrier) in one OFDM (SC-FDM) symbol. OFDM (SCFDM) symbols are grouped in subframes of 1 ms duration. Each subframe is composed of two 0.5 ms slots. In order to limit the signaling overhead of data allocations, the minimum scheduling unit for the DL and UL of LTE is referred to as a resource block (RB). One RB pair consists of 12 subcarriers in the frequency domain (i.e., 180 kHz) and one subframe in the time domain (i.e., 1 ms). In the DL, all the control information is time-division multiplexed (TDM) with the data transmission. The DL control information is concentrated in the first slot of the first subframe, and dynamically spans the first one, two, or three OFDM symbols of the subframe. Subframes are further grouped in 10 ms radio frames. Figure 3 illustrates the physical layer frame structure for FDD. Each radio frame has two 5 ms halves containing the signals necessary to obtain the physical identity of the cell. These signals are what we call the acquisition channels, which are the primary and secondary synchronization signals, providing the physical cell identity (PCI) of the cell, and the physical broadcast channel (PBCH), which provides some critical system information such as the DL transmission bandwidth and the number </w:t>
+      </w:r>
+      <w:bookmarkStart w:id="4" w:name="_GoBack"/>
+      <w:bookmarkEnd w:id="4"/>
+      <w:r>
+        <w:t>of DL antenna ports. The acquisition channels share the property of spanning the middle six RBs of the system bandwidth. This enables having the same acquisition channels irrespective of the actual system bandwidth (up to 20 MHz is supported for Rel-8). LTE defines a reference or pilot signal in Rel-8, referred to as a common reference signal (CRS), which is used for mobility measurements as well as for demodulation of the DL control and data channels. The CRS transmission is distributed in time and frequency, as shown in Fig. 3, to enable adequate time and frequency interpolation of the channel estimates for the purpose of coherent reception of the transmitted signals in time- and frequency-selective channels. As discussed later, co-channel deployments of heterogeneous networks rely on the coordination of almost blank subframes. Almost blank subframes are intended to reduce the interference created by the transmitting node while providing full legacy support. For that reason, on almost blank subframes, eNB does not schedule unicast traffic while transmitting acquisition channels and CRS to provide legacy support. 3GPP has been working on further improving the spectral efficiency of LTE as part of its Rel- 10 version. LTE Rel-10 is being developed to meet ITU requirements for IMT-Advanced technology. LTE Rel-10 [19], also termed LTEAdvanced (LTE-A), supports improved MIMO operation as DL MIMO support is enhanced (8 Tx × 8 Rx is supported), and UL MIMO (4 Tx × 4 Rx) is introduced to improve link spectral efficiency. Signaling mechanisms enabling aggregation of multiple carriers are also introduced in LTE Rel-10, offering improvements in peak user data throughput. Up to five 20-MHz component carriers can be aggregated, offering a peak data rate of more than 1 Gb/s. However, these improvements, while significant from the link perspective and for users in good coverage, or in terms of the peak data rates for lightly loaded systems, do not translate into significant improvements in terms of system spectral efficiency in bits per second per Hertz. System gains are only achievable through increased node density and deployment of low-power nodes, such as pico, femto, and relay base stations.</w:t>
       </w:r>
     </w:p>
     <w:p>
@@ -9927,7 +10105,7 @@
       </w:r>
     </w:p>
     <w:sectPr>
-      <w:footerReference w:type="default" r:id="rId11"/>
+      <w:footerReference w:type="default" r:id="rId13"/>
       <w:pgSz w:w="9582" w:h="13551" w:code="9"/>
       <w:pgMar w:top="1418" w:right="1418" w:bottom="1418" w:left="1418" w:header="720" w:footer="567" w:gutter="0"/>
       <w:cols w:space="720"/>
@@ -9999,7 +10177,7 @@
           <w:rPr>
             <w:noProof/>
           </w:rPr>
-          <w:t>8</w:t>
+          <w:t>9</w:t>
         </w:r>
         <w:r>
           <w:rPr>
@@ -14615,7 +14793,7 @@
 </file>
 
 <file path=customXml/itemProps1.xml><?xml version="1.0" encoding="utf-8"?>
-<ds:datastoreItem xmlns:ds="http://schemas.openxmlformats.org/officeDocument/2006/customXml" ds:itemID="{4B1313B0-2148-42AF-B31A-9546744B43A2}">
+<ds:datastoreItem xmlns:ds="http://schemas.openxmlformats.org/officeDocument/2006/customXml" ds:itemID="{480DD7DD-6AB3-4FE3-8D96-F2B1452D0B8B}">
   <ds:schemaRefs>
     <ds:schemaRef ds:uri="http://schemas.openxmlformats.org/officeDocument/2006/bibliography"/>
   </ds:schemaRefs>

</xml_diff>

<commit_message>
Earth power Model beginneing figure 3.1
Earth power Model beginneing figure 3.1 from Gauer how much enrgy is needed
</commit_message>
<xml_diff>
--- a/Thesis_Draft/Master thesis Koustubh 3.docx
+++ b/Thesis_Draft/Master thesis Koustubh 3.docx
@@ -3276,12 +3276,7 @@
         </w:rPr>
       </w:pPr>
       <w:r>
-        <w:t xml:space="preserve">. The basic time and frequency unit in the DL (UL) is one OFDM (SC-FDM) symbol and one subcarrier (virtual subcarrier), respectively. The subcarrier spacing is 15 kHz and therefore, the OFDM symbol duration is 66.67 us. Each OFDM/SC-FDM symbol is pre-appended with a cyclic prefix (CP) to suppress the inter-symbol interference and mitigate multi-path. Two CP durations are defined; the normal CP has a duration of 4.7 us and the extended CP has a duration of 16 us. One resource element corresponds to one subcarrier (virtual subcarrier) in one OFDM (SC-FDM) symbol. OFDM (SCFDM) symbols are grouped in subframes of 1 ms duration. Each subframe is composed of two 0.5 ms slots. In order to limit the signaling overhead of data allocations, the minimum scheduling unit for the DL and UL of LTE is referred to as a resource block (RB). One RB pair consists of 12 subcarriers in the frequency domain (i.e., 180 kHz) and one subframe in the time domain (i.e., 1 ms). In the DL, all the control information is time-division multiplexed (TDM) with the data transmission. The DL control information is concentrated in the first slot of the first subframe, and dynamically spans the first one, two, or three OFDM symbols of the subframe. Subframes are further grouped in 10 ms radio frames. Figure 3 illustrates the physical layer frame structure for FDD. Each radio frame has two 5 ms halves containing the signals necessary to obtain the physical identity of the cell. These signals are what we call the acquisition channels, which are the primary and secondary synchronization signals, providing the physical cell identity (PCI) of the cell, and the physical broadcast channel (PBCH), which provides some critical system information such as the DL transmission bandwidth and the number </w:t>
-      </w:r>
-      <w:bookmarkStart w:id="4" w:name="_GoBack"/>
-      <w:bookmarkEnd w:id="4"/>
-      <w:r>
-        <w:t>of DL antenna ports. The acquisition channels share the property of spanning the middle six RBs of the system bandwidth. This enables having the same acquisition channels irrespective of the actual system bandwidth (up to 20 MHz is supported for Rel-8). LTE defines a reference or pilot signal in Rel-8, referred to as a common reference signal (CRS), which is used for mobility measurements as well as for demodulation of the DL control and data channels. The CRS transmission is distributed in time and frequency, as shown in Fig. 3, to enable adequate time and frequency interpolation of the channel estimates for the purpose of coherent reception of the transmitted signals in time- and frequency-selective channels. As discussed later, co-channel deployments of heterogeneous networks rely on the coordination of almost blank subframes. Almost blank subframes are intended to reduce the interference created by the transmitting node while providing full legacy support. For that reason, on almost blank subframes, eNB does not schedule unicast traffic while transmitting acquisition channels and CRS to provide legacy support. 3GPP has been working on further improving the spectral efficiency of LTE as part of its Rel- 10 version. LTE Rel-10 is being developed to meet ITU requirements for IMT-Advanced technology. LTE Rel-10 [19], also termed LTEAdvanced (LTE-A), supports improved MIMO operation as DL MIMO support is enhanced (8 Tx × 8 Rx is supported), and UL MIMO (4 Tx × 4 Rx) is introduced to improve link spectral efficiency. Signaling mechanisms enabling aggregation of multiple carriers are also introduced in LTE Rel-10, offering improvements in peak user data throughput. Up to five 20-MHz component carriers can be aggregated, offering a peak data rate of more than 1 Gb/s. However, these improvements, while significant from the link perspective and for users in good coverage, or in terms of the peak data rates for lightly loaded systems, do not translate into significant improvements in terms of system spectral efficiency in bits per second per Hertz. System gains are only achievable through increased node density and deployment of low-power nodes, such as pico, femto, and relay base stations.</w:t>
+        <w:t>. The basic time and frequency unit in the DL (UL) is one OFDM (SC-FDM) symbol and one subcarrier (virtual subcarrier), respectively. The subcarrier spacing is 15 kHz and therefore, the OFDM symbol duration is 66.67 us. Each OFDM/SC-FDM symbol is pre-appended with a cyclic prefix (CP) to suppress the inter-symbol interference and mitigate multi-path. Two CP durations are defined; the normal CP has a duration of 4.7 us and the extended CP has a duration of 16 us. One resource element corresponds to one subcarrier (virtual subcarrier) in one OFDM (SC-FDM) symbol. OFDM (SCFDM) symbols are grouped in subframes of 1 ms duration. Each subframe is composed of two 0.5 ms slots. In order to limit the signaling overhead of data allocations, the minimum scheduling unit for the DL and UL of LTE is referred to as a resource block (RB). One RB pair consists of 12 subcarriers in the frequency domain (i.e., 180 kHz) and one subframe in the time domain (i.e., 1 ms). In the DL, all the control information is time-division multiplexed (TDM) with the data transmission. The DL control information is concentrated in the first slot of the first subframe, and dynamically spans the first one, two, or three OFDM symbols of the subframe. Subframes are further grouped in 10 ms radio frames. Figure 3 illustrates the physical layer frame structure for FDD. Each radio frame has two 5 ms halves containing the signals necessary to obtain the physical identity of the cell. These signals are what we call the acquisition channels, which are the primary and secondary synchronization signals, providing the physical cell identity (PCI) of the cell, and the physical broadcast channel (PBCH), which provides some critical system information such as the DL transmission bandwidth and the number of DL antenna ports. The acquisition channels share the property of spanning the middle six RBs of the system bandwidth. This enables having the same acquisition channels irrespective of the actual system bandwidth (up to 20 MHz is supported for Rel-8). LTE defines a reference or pilot signal in Rel-8, referred to as a common reference signal (CRS), which is used for mobility measurements as well as for demodulation of the DL control and data channels. The CRS transmission is distributed in time and frequency, as shown in Fig. 3, to enable adequate time and frequency interpolation of the channel estimates for the purpose of coherent reception of the transmitted signals in time- and frequency-selective channels. As discussed later, co-channel deployments of heterogeneous networks rely on the coordination of almost blank subframes. Almost blank subframes are intended to reduce the interference created by the transmitting node while providing full legacy support. For that reason, on almost blank subframes, eNB does not schedule unicast traffic while transmitting acquisition channels and CRS to provide legacy support. 3GPP has been working on further improving the spectral efficiency of LTE as part of its Rel- 10 version. LTE Rel-10 is being developed to meet ITU requirements for IMT-Advanced technology. LTE Rel-10 [19], also termed LTEAdvanced (LTE-A), supports improved MIMO operation as DL MIMO support is enhanced (8 Tx × 8 Rx is supported), and UL MIMO (4 Tx × 4 Rx) is introduced to improve link spectral efficiency. Signaling mechanisms enabling aggregation of multiple carriers are also introduced in LTE Rel-10, offering improvements in peak user data throughput. Up to five 20-MHz component carriers can be aggregated, offering a peak data rate of more than 1 Gb/s. However, these improvements, while significant from the link perspective and for users in good coverage, or in terms of the peak data rates for lightly loaded systems, do not translate into significant improvements in terms of system spectral efficiency in bits per second per Hertz. System gains are only achievable through increased node density and deployment of low-power nodes, such as pico, femto, and relay base stations.</w:t>
       </w:r>
     </w:p>
     <w:p>
@@ -3428,6 +3423,60 @@
       <w:r>
         <w:t>EARTH Power Model</w:t>
       </w:r>
+    </w:p>
+    <w:p>
+      <w:pPr>
+        <w:pStyle w:val="NewNormal"/>
+        <w:rPr>
+          <w:lang w:eastAsia="sv-SE"/>
+        </w:rPr>
+      </w:pPr>
+    </w:p>
+    <w:p>
+      <w:pPr>
+        <w:pStyle w:val="NewNormal"/>
+        <w:rPr>
+          <w:lang w:eastAsia="sv-SE"/>
+        </w:rPr>
+      </w:pPr>
+    </w:p>
+    <w:p>
+      <w:pPr>
+        <w:pStyle w:val="NewNormal"/>
+        <w:rPr>
+          <w:lang w:eastAsia="sv-SE"/>
+        </w:rPr>
+      </w:pPr>
+      <w:r>
+        <w:rPr>
+          <w:lang w:eastAsia="sv-SE"/>
+        </w:rPr>
+        <w:t xml:space="preserve">POWER Model samjhao Gunther paper , imec slides and earth power model project- power per unit area , enrgy per bit------ figues from the breakdown of energy in different BS from the Earth project ….. Micro DTX and others also </w:t>
+      </w:r>
+      <w:bookmarkStart w:id="4" w:name="_GoBack"/>
+      <w:r>
+        <w:rPr>
+          <w:lang w:eastAsia="sv-SE"/>
+        </w:rPr>
+        <w:t>from Earth project paper.</w:t>
+      </w:r>
+      <w:bookmarkEnd w:id="4"/>
+    </w:p>
+    <w:p>
+      <w:pPr>
+        <w:pStyle w:val="NewNormal"/>
+        <w:rPr>
+          <w:lang w:eastAsia="sv-SE"/>
+        </w:rPr>
+      </w:pPr>
+    </w:p>
+    <w:p>
+      <w:pPr>
+        <w:pStyle w:val="NewNormal"/>
+        <w:rPr>
+          <w:lang w:eastAsia="sv-SE"/>
+        </w:rPr>
+      </w:pPr>
     </w:p>
     <w:p>
       <w:pPr>
@@ -10177,7 +10226,7 @@
           <w:rPr>
             <w:noProof/>
           </w:rPr>
-          <w:t>9</w:t>
+          <w:t>12</w:t>
         </w:r>
         <w:r>
           <w:rPr>
@@ -14793,7 +14842,7 @@
 </file>
 
 <file path=customXml/itemProps1.xml><?xml version="1.0" encoding="utf-8"?>
-<ds:datastoreItem xmlns:ds="http://schemas.openxmlformats.org/officeDocument/2006/customXml" ds:itemID="{480DD7DD-6AB3-4FE3-8D96-F2B1452D0B8B}">
+<ds:datastoreItem xmlns:ds="http://schemas.openxmlformats.org/officeDocument/2006/customXml" ds:itemID="{B0E117CF-27EE-46C2-8AF2-733D622BA0A7}">
   <ds:schemaRefs>
     <ds:schemaRef ds:uri="http://schemas.openxmlformats.org/officeDocument/2006/bibliography"/>
   </ds:schemaRefs>

</xml_diff>